<commit_message>
actualizacion de manual tecnico
manual tecnico terminado
</commit_message>
<xml_diff>
--- a/ManualTecnico.docx
+++ b/ManualTecnico.docx
@@ -4,7 +4,31 @@
   <w:body>
     <w:p>
       <w:pPr>
-        <w:spacing w:line="360" w:lineRule="auto"/>
+        <w:spacing w:before="50" w:after="50" w:line="360" w:lineRule="auto"/>
+        <w:jc w:val="center"/>
+        <w:rPr>
+          <w:rStyle w:val="textlayer--absolute"/>
+          <w:b/>
+          <w:bCs/>
+          <w:color w:val="auto"/>
+        </w:rPr>
+      </w:pPr>
+    </w:p>
+    <w:p>
+      <w:pPr>
+        <w:spacing w:before="50" w:after="50" w:line="360" w:lineRule="auto"/>
+        <w:jc w:val="center"/>
+        <w:rPr>
+          <w:rStyle w:val="textlayer--absolute"/>
+          <w:b/>
+          <w:bCs/>
+          <w:color w:val="auto"/>
+        </w:rPr>
+      </w:pPr>
+    </w:p>
+    <w:p>
+      <w:pPr>
+        <w:spacing w:before="50" w:after="50" w:line="360" w:lineRule="auto"/>
         <w:jc w:val="center"/>
         <w:rPr>
           <w:rFonts w:eastAsia="Times New Roman"/>
@@ -100,23 +124,23 @@
     </w:p>
     <w:p>
       <w:pPr>
-        <w:spacing w:line="360" w:lineRule="auto"/>
-        <w:rPr>
-          <w:color w:val="auto"/>
-        </w:rPr>
-      </w:pPr>
-    </w:p>
-    <w:p>
-      <w:pPr>
-        <w:spacing w:line="360" w:lineRule="auto"/>
-        <w:rPr>
-          <w:color w:val="auto"/>
-        </w:rPr>
-      </w:pPr>
-    </w:p>
-    <w:p>
-      <w:pPr>
-        <w:spacing w:line="360" w:lineRule="auto"/>
+        <w:spacing w:before="50" w:after="50" w:line="360" w:lineRule="auto"/>
+        <w:rPr>
+          <w:color w:val="auto"/>
+        </w:rPr>
+      </w:pPr>
+    </w:p>
+    <w:p>
+      <w:pPr>
+        <w:spacing w:before="50" w:after="50" w:line="360" w:lineRule="auto"/>
+        <w:rPr>
+          <w:color w:val="auto"/>
+        </w:rPr>
+      </w:pPr>
+    </w:p>
+    <w:p>
+      <w:pPr>
+        <w:spacing w:before="50" w:after="50" w:line="360" w:lineRule="auto"/>
         <w:jc w:val="center"/>
         <w:rPr>
           <w:color w:val="auto"/>
@@ -125,87 +149,25 @@
     </w:p>
     <w:p>
       <w:pPr>
-        <w:spacing w:line="360" w:lineRule="auto"/>
+        <w:spacing w:before="50" w:after="50" w:line="360" w:lineRule="auto"/>
         <w:jc w:val="center"/>
         <w:rPr>
           <w:color w:val="auto"/>
         </w:rPr>
       </w:pPr>
-      <w:r>
-        <w:rPr>
-          <w:color w:val="auto"/>
-        </w:rPr>
-        <w:br/>
-      </w:r>
-    </w:p>
-    <w:p>
-      <w:pPr>
-        <w:spacing w:line="360" w:lineRule="auto"/>
+    </w:p>
+    <w:p>
+      <w:pPr>
+        <w:spacing w:before="50" w:after="50" w:line="360" w:lineRule="auto"/>
         <w:jc w:val="center"/>
         <w:rPr>
           <w:color w:val="auto"/>
         </w:rPr>
       </w:pPr>
-      <w:r>
-        <w:rPr>
-          <w:color w:val="auto"/>
-        </w:rPr>
-        <w:br/>
-      </w:r>
-      <w:proofErr w:type="spellStart"/>
-      <w:r>
-        <w:rPr>
-          <w:color w:val="auto"/>
-        </w:rPr>
-        <w:t>alfredo</w:t>
-      </w:r>
-      <w:proofErr w:type="spellEnd"/>
-      <w:r>
-        <w:rPr>
-          <w:color w:val="auto"/>
-        </w:rPr>
-        <w:t xml:space="preserve"> </w:t>
-      </w:r>
-      <w:proofErr w:type="spellStart"/>
-      <w:r>
-        <w:rPr>
-          <w:color w:val="auto"/>
-        </w:rPr>
-        <w:t>geovanni</w:t>
-      </w:r>
-      <w:proofErr w:type="spellEnd"/>
-      <w:r>
-        <w:rPr>
-          <w:color w:val="auto"/>
-        </w:rPr>
-        <w:t xml:space="preserve"> </w:t>
-      </w:r>
-      <w:proofErr w:type="spellStart"/>
-      <w:r>
-        <w:rPr>
-          <w:color w:val="auto"/>
-        </w:rPr>
-        <w:t>ramirez</w:t>
-      </w:r>
-      <w:proofErr w:type="spellEnd"/>
-      <w:r>
-        <w:rPr>
-          <w:color w:val="auto"/>
-        </w:rPr>
-        <w:t xml:space="preserve"> </w:t>
-      </w:r>
-      <w:proofErr w:type="spellStart"/>
-      <w:r>
-        <w:rPr>
-          <w:color w:val="auto"/>
-        </w:rPr>
-        <w:t>tzunún</w:t>
-      </w:r>
-      <w:proofErr w:type="spellEnd"/>
-    </w:p>
-    <w:p>
-      <w:pPr>
-        <w:spacing w:line="360" w:lineRule="auto"/>
+    </w:p>
+    <w:p>
+      <w:pPr>
+        <w:spacing w:before="50" w:after="50" w:line="360" w:lineRule="auto"/>
         <w:jc w:val="center"/>
         <w:rPr>
           <w:color w:val="auto"/>
@@ -217,13 +179,13 @@
           <w:color w:val="auto"/>
         </w:rPr>
         <w:drawing>
-          <wp:anchor distT="0" distB="0" distL="114300" distR="114300" simplePos="0" relativeHeight="251658240" behindDoc="1" locked="0" layoutInCell="1" allowOverlap="1" wp14:anchorId="00BE3C12" wp14:editId="767C9050">
+          <wp:anchor distT="0" distB="0" distL="114300" distR="114300" simplePos="0" relativeHeight="251658240" behindDoc="1" locked="0" layoutInCell="1" allowOverlap="1" wp14:anchorId="00BE3C12" wp14:editId="31F38D5E">
             <wp:simplePos x="0" y="0"/>
             <wp:positionH relativeFrom="column">
-              <wp:posOffset>1516069</wp:posOffset>
+              <wp:posOffset>1776095</wp:posOffset>
             </wp:positionH>
             <wp:positionV relativeFrom="paragraph">
-              <wp:posOffset>33044</wp:posOffset>
+              <wp:posOffset>228600</wp:posOffset>
             </wp:positionV>
             <wp:extent cx="2538374" cy="2538374"/>
             <wp:effectExtent l="0" t="0" r="0" b="0"/>
@@ -242,7 +204,7 @@
                     </pic:cNvPicPr>
                   </pic:nvPicPr>
                   <pic:blipFill>
-                    <a:blip r:embed="rId5">
+                    <a:blip r:embed="rId7">
                       <a:lum bright="70000" contrast="-70000"/>
                       <a:extLst>
                         <a:ext uri="{28A0092B-C50C-407E-A947-70E740481C1C}">
@@ -280,32 +242,59 @@
           </wp:anchor>
         </w:drawing>
       </w:r>
+      <w:r>
+        <w:rPr>
+          <w:color w:val="auto"/>
+        </w:rPr>
+        <w:br/>
+      </w:r>
+      <w:r>
+        <w:rPr>
+          <w:color w:val="auto"/>
+        </w:rPr>
+        <w:t xml:space="preserve">Alfredo Geovanni </w:t>
+      </w:r>
       <w:proofErr w:type="spellStart"/>
       <w:r>
         <w:rPr>
           <w:color w:val="auto"/>
         </w:rPr>
-        <w:t>rudy</w:t>
+        <w:t>Ramirez</w:t>
       </w:r>
       <w:proofErr w:type="spellEnd"/>
       <w:r>
         <w:rPr>
           <w:color w:val="auto"/>
         </w:rPr>
-        <w:t xml:space="preserve"> alexander amado soto </w:t>
+        <w:t xml:space="preserve"> Tzunún</w:t>
+      </w:r>
+    </w:p>
+    <w:p>
+      <w:pPr>
+        <w:spacing w:before="50" w:after="50" w:line="360" w:lineRule="auto"/>
+        <w:jc w:val="center"/>
+        <w:rPr>
+          <w:color w:val="auto"/>
+        </w:rPr>
+      </w:pPr>
+      <w:r>
+        <w:rPr>
+          <w:color w:val="auto"/>
+        </w:rPr>
+        <w:t xml:space="preserve">Rudy Alexander Amado Soto </w:t>
       </w:r>
       <w:proofErr w:type="spellStart"/>
       <w:r>
         <w:rPr>
           <w:color w:val="auto"/>
         </w:rPr>
-        <w:t>rosil</w:t>
+        <w:t>Rosil</w:t>
       </w:r>
       <w:proofErr w:type="spellEnd"/>
     </w:p>
     <w:p>
       <w:pPr>
-        <w:spacing w:line="360" w:lineRule="auto"/>
+        <w:spacing w:before="50" w:after="50" w:line="360" w:lineRule="auto"/>
         <w:jc w:val="center"/>
         <w:rPr>
           <w:color w:val="auto"/>
@@ -314,7 +303,7 @@
     </w:p>
     <w:p>
       <w:pPr>
-        <w:spacing w:line="360" w:lineRule="auto"/>
+        <w:spacing w:before="50" w:after="50" w:line="360" w:lineRule="auto"/>
         <w:jc w:val="center"/>
         <w:rPr>
           <w:color w:val="auto"/>
@@ -323,7 +312,7 @@
     </w:p>
     <w:p>
       <w:pPr>
-        <w:spacing w:line="360" w:lineRule="auto"/>
+        <w:spacing w:before="50" w:after="50" w:line="360" w:lineRule="auto"/>
         <w:jc w:val="center"/>
         <w:rPr>
           <w:color w:val="auto"/>
@@ -332,7 +321,7 @@
     </w:p>
     <w:p>
       <w:pPr>
-        <w:spacing w:line="360" w:lineRule="auto"/>
+        <w:spacing w:before="50" w:after="50" w:line="360" w:lineRule="auto"/>
         <w:jc w:val="center"/>
         <w:rPr>
           <w:color w:val="auto"/>
@@ -341,7 +330,7 @@
     </w:p>
     <w:p>
       <w:pPr>
-        <w:spacing w:line="360" w:lineRule="auto"/>
+        <w:spacing w:before="50" w:after="50" w:line="360" w:lineRule="auto"/>
         <w:jc w:val="center"/>
         <w:rPr>
           <w:color w:val="auto"/>
@@ -350,7 +339,7 @@
     </w:p>
     <w:p>
       <w:pPr>
-        <w:spacing w:line="360" w:lineRule="auto"/>
+        <w:spacing w:before="50" w:after="50" w:line="360" w:lineRule="auto"/>
         <w:jc w:val="center"/>
         <w:rPr>
           <w:rStyle w:val="textlayer--absolute"/>
@@ -368,19 +357,19 @@
           <w:rStyle w:val="textlayer--absolute"/>
           <w:color w:val="auto"/>
         </w:rPr>
-        <w:t>D</w:t>
+        <w:t xml:space="preserve">Desarrollo </w:t>
       </w:r>
       <w:r>
         <w:rPr>
           <w:rStyle w:val="textlayer--absolute"/>
           <w:color w:val="auto"/>
         </w:rPr>
-        <w:t>esarrollo web</w:t>
-      </w:r>
-    </w:p>
-    <w:p>
-      <w:pPr>
-        <w:spacing w:line="360" w:lineRule="auto"/>
+        <w:t>Web</w:t>
+      </w:r>
+    </w:p>
+    <w:p>
+      <w:pPr>
+        <w:spacing w:before="50" w:after="50" w:line="360" w:lineRule="auto"/>
         <w:jc w:val="center"/>
         <w:rPr>
           <w:rStyle w:val="textlayer--absolute"/>
@@ -392,202 +381,171 @@
           <w:rStyle w:val="textlayer--absolute"/>
           <w:color w:val="auto"/>
         </w:rPr>
-        <w:t xml:space="preserve">Ingeniero: </w:t>
-      </w:r>
-      <w:proofErr w:type="spellStart"/>
+        <w:t>Ingeniero</w:t>
+      </w:r>
       <w:r>
         <w:rPr>
           <w:rStyle w:val="textlayer--absolute"/>
           <w:color w:val="auto"/>
         </w:rPr>
-        <w:t>josé</w:t>
-      </w:r>
-      <w:proofErr w:type="spellEnd"/>
-      <w:r>
+        <w:t>: José Miguel Villatoro Hidalgo</w:t>
+      </w:r>
+    </w:p>
+    <w:p>
+      <w:pPr>
+        <w:spacing w:before="50" w:after="50" w:line="360" w:lineRule="auto"/>
+        <w:jc w:val="center"/>
+        <w:rPr>
+          <w:color w:val="auto"/>
+        </w:rPr>
+      </w:pPr>
+    </w:p>
+    <w:p>
+      <w:pPr>
+        <w:spacing w:before="50" w:after="50" w:line="360" w:lineRule="auto"/>
+        <w:jc w:val="center"/>
+        <w:rPr>
+          <w:color w:val="auto"/>
+        </w:rPr>
+      </w:pPr>
+    </w:p>
+    <w:p>
+      <w:pPr>
+        <w:spacing w:before="50" w:after="50" w:line="360" w:lineRule="auto"/>
+        <w:jc w:val="center"/>
         <w:rPr>
           <w:rStyle w:val="textlayer--absolute"/>
           <w:color w:val="auto"/>
         </w:rPr>
-        <w:t xml:space="preserve"> miguel </w:t>
-      </w:r>
-      <w:proofErr w:type="spellStart"/>
+      </w:pPr>
+      <w:r>
+        <w:rPr>
+          <w:color w:val="auto"/>
+        </w:rPr>
+        <w:br/>
+      </w:r>
       <w:r>
         <w:rPr>
           <w:rStyle w:val="textlayer--absolute"/>
           <w:color w:val="auto"/>
         </w:rPr>
-        <w:t>villatoro</w:t>
-      </w:r>
-      <w:proofErr w:type="spellEnd"/>
-      <w:r>
+        <w:t>Universidad Mariana Gálvez De Guatemala</w:t>
+      </w:r>
+    </w:p>
+    <w:p>
+      <w:pPr>
+        <w:spacing w:before="50" w:after="50" w:line="360" w:lineRule="auto"/>
+        <w:jc w:val="center"/>
         <w:rPr>
           <w:rStyle w:val="textlayer--absolute"/>
           <w:color w:val="auto"/>
         </w:rPr>
-        <w:t xml:space="preserve"> hidalgo</w:t>
-      </w:r>
-    </w:p>
-    <w:p>
-      <w:pPr>
-        <w:spacing w:line="360" w:lineRule="auto"/>
+      </w:pPr>
+      <w:r>
+        <w:rPr>
+          <w:rStyle w:val="textlayer--absolute"/>
+          <w:color w:val="auto"/>
+        </w:rPr>
+        <w:t xml:space="preserve">Facultad </w:t>
+      </w:r>
+      <w:r>
+        <w:rPr>
+          <w:rStyle w:val="textlayer--absolute"/>
+          <w:color w:val="auto"/>
+        </w:rPr>
+        <w:t>De Ingeniería.</w:t>
+      </w:r>
+    </w:p>
+    <w:p>
+      <w:pPr>
+        <w:spacing w:before="50" w:after="50" w:line="360" w:lineRule="auto"/>
         <w:jc w:val="center"/>
         <w:rPr>
-          <w:color w:val="auto"/>
-        </w:rPr>
-      </w:pPr>
-    </w:p>
-    <w:p>
-      <w:pPr>
-        <w:spacing w:line="360" w:lineRule="auto"/>
+          <w:rStyle w:val="textlayer--absolute"/>
+          <w:color w:val="auto"/>
+        </w:rPr>
+      </w:pPr>
+    </w:p>
+    <w:p>
+      <w:pPr>
+        <w:spacing w:before="50" w:after="50" w:line="360" w:lineRule="auto"/>
         <w:jc w:val="center"/>
         <w:rPr>
           <w:rStyle w:val="textlayer--absolute"/>
           <w:color w:val="auto"/>
         </w:rPr>
       </w:pPr>
-      <w:r>
-        <w:rPr>
-          <w:color w:val="auto"/>
-        </w:rPr>
-        <w:br/>
-      </w:r>
+    </w:p>
+    <w:p>
+      <w:pPr>
+        <w:spacing w:before="50" w:after="50" w:line="360" w:lineRule="auto"/>
+        <w:jc w:val="center"/>
+        <w:rPr>
+          <w:color w:val="auto"/>
+        </w:rPr>
+      </w:pPr>
+    </w:p>
+    <w:p>
+      <w:pPr>
+        <w:spacing w:before="50" w:after="50" w:line="360" w:lineRule="auto"/>
+        <w:jc w:val="center"/>
+        <w:rPr>
+          <w:color w:val="auto"/>
+        </w:rPr>
+      </w:pPr>
       <w:r>
         <w:rPr>
           <w:rStyle w:val="textlayer--absolute"/>
           <w:color w:val="auto"/>
         </w:rPr>
-        <w:t xml:space="preserve">universidad mariana </w:t>
-      </w:r>
-      <w:proofErr w:type="spellStart"/>
+        <w:t>Guatemala</w:t>
+      </w:r>
       <w:r>
         <w:rPr>
           <w:rStyle w:val="textlayer--absolute"/>
           <w:color w:val="auto"/>
         </w:rPr>
-        <w:t>gálvez</w:t>
-      </w:r>
-      <w:proofErr w:type="spellEnd"/>
-      <w:r>
+        <w:t>, Mixco.</w:t>
+      </w:r>
+    </w:p>
+    <w:p>
+      <w:pPr>
+        <w:spacing w:before="50" w:after="50" w:line="360" w:lineRule="auto"/>
+        <w:jc w:val="center"/>
         <w:rPr>
           <w:rStyle w:val="textlayer--absolute"/>
           <w:color w:val="auto"/>
         </w:rPr>
-        <w:t xml:space="preserve"> de </w:t>
-      </w:r>
-      <w:proofErr w:type="spellStart"/>
+      </w:pPr>
       <w:r>
         <w:rPr>
           <w:rStyle w:val="textlayer--absolute"/>
           <w:color w:val="auto"/>
         </w:rPr>
-        <w:t>guatemala</w:t>
-      </w:r>
-      <w:proofErr w:type="spellEnd"/>
-    </w:p>
-    <w:p>
-      <w:pPr>
-        <w:spacing w:line="360" w:lineRule="auto"/>
-        <w:jc w:val="center"/>
+        <w:t>Septiembre De 2023</w:t>
+      </w:r>
+    </w:p>
+    <w:p>
+      <w:pPr>
+        <w:spacing w:before="50" w:after="50" w:line="360" w:lineRule="auto"/>
         <w:rPr>
           <w:rStyle w:val="textlayer--absolute"/>
           <w:color w:val="auto"/>
         </w:rPr>
       </w:pPr>
-      <w:r>
+    </w:p>
+    <w:p>
+      <w:pPr>
+        <w:spacing w:before="50" w:after="50" w:line="360" w:lineRule="auto"/>
         <w:rPr>
           <w:rStyle w:val="textlayer--absolute"/>
           <w:color w:val="auto"/>
         </w:rPr>
-        <w:t>Facultad de ingeniería.</w:t>
-      </w:r>
-    </w:p>
-    <w:p>
-      <w:pPr>
-        <w:spacing w:line="360" w:lineRule="auto"/>
-        <w:jc w:val="center"/>
-        <w:rPr>
-          <w:rStyle w:val="textlayer--absolute"/>
-          <w:color w:val="auto"/>
-        </w:rPr>
-      </w:pPr>
-    </w:p>
-    <w:p>
-      <w:pPr>
-        <w:spacing w:line="360" w:lineRule="auto"/>
-        <w:jc w:val="center"/>
-        <w:rPr>
-          <w:color w:val="auto"/>
-        </w:rPr>
-      </w:pPr>
-    </w:p>
-    <w:p>
-      <w:pPr>
-        <w:spacing w:line="360" w:lineRule="auto"/>
-        <w:jc w:val="center"/>
-        <w:rPr>
-          <w:color w:val="auto"/>
-        </w:rPr>
-      </w:pPr>
-      <w:r>
-        <w:rPr>
-          <w:rStyle w:val="textlayer--absolute"/>
-          <w:color w:val="auto"/>
-        </w:rPr>
-        <w:t xml:space="preserve">Guatemala, </w:t>
-      </w:r>
-      <w:proofErr w:type="spellStart"/>
-      <w:r>
-        <w:rPr>
-          <w:rStyle w:val="textlayer--absolute"/>
-          <w:color w:val="auto"/>
-        </w:rPr>
-        <w:t>mixco</w:t>
-      </w:r>
-      <w:proofErr w:type="spellEnd"/>
-      <w:r>
-        <w:rPr>
-          <w:rStyle w:val="textlayer--absolute"/>
-          <w:color w:val="auto"/>
-        </w:rPr>
-        <w:t>.</w:t>
-      </w:r>
-    </w:p>
-    <w:p>
-      <w:pPr>
-        <w:spacing w:line="360" w:lineRule="auto"/>
-        <w:jc w:val="center"/>
-        <w:rPr>
-          <w:rStyle w:val="textlayer--absolute"/>
-          <w:color w:val="auto"/>
-        </w:rPr>
-      </w:pPr>
-      <w:r>
-        <w:rPr>
-          <w:rStyle w:val="textlayer--absolute"/>
-          <w:color w:val="auto"/>
-        </w:rPr>
-        <w:t>septiembre</w:t>
-      </w:r>
-      <w:r>
-        <w:rPr>
-          <w:rStyle w:val="textlayer--absolute"/>
-          <w:color w:val="auto"/>
-        </w:rPr>
-        <w:t xml:space="preserve"> de 2023</w:t>
-      </w:r>
-    </w:p>
-    <w:p>
-      <w:pPr>
-        <w:spacing w:before="0" w:after="160" w:line="360" w:lineRule="auto"/>
-        <w:rPr>
-          <w:rStyle w:val="textlayer--absolute"/>
-          <w:color w:val="auto"/>
-        </w:rPr>
-      </w:pPr>
-    </w:p>
-    <w:p>
-      <w:pPr>
-        <w:spacing w:before="0" w:after="160" w:line="360" w:lineRule="auto"/>
+      </w:pPr>
+    </w:p>
+    <w:p>
+      <w:pPr>
+        <w:spacing w:before="50" w:after="50" w:line="360" w:lineRule="auto"/>
         <w:rPr>
           <w:rStyle w:val="textlayer--absolute"/>
           <w:color w:val="auto"/>
@@ -620,7 +578,7 @@
         <w:p>
           <w:pPr>
             <w:pStyle w:val="TtuloTDC"/>
-            <w:spacing w:line="360" w:lineRule="auto"/>
+            <w:spacing w:before="50" w:after="50" w:line="360" w:lineRule="auto"/>
             <w:jc w:val="both"/>
             <w:rPr>
               <w:rFonts w:ascii="Times New Roman" w:hAnsi="Times New Roman" w:cs="Times New Roman"/>
@@ -642,11 +600,12 @@
               <w:szCs w:val="24"/>
               <w:lang w:val="es-ES"/>
             </w:rPr>
-            <w:t>contenido</w:t>
+            <w:t>Contenido</w:t>
           </w:r>
         </w:p>
         <w:p>
           <w:pPr>
+            <w:spacing w:before="50" w:after="50" w:line="360" w:lineRule="auto"/>
             <w:rPr>
               <w:color w:val="auto"/>
               <w:lang w:val="es-ES"/>
@@ -657,8 +616,9 @@
           <w:pPr>
             <w:pStyle w:val="TDC1"/>
             <w:tabs>
-              <w:tab w:val="right" w:leader="dot" w:pos="8828"/>
+              <w:tab w:val="right" w:leader="dot" w:pos="9487"/>
             </w:tabs>
+            <w:spacing w:line="360" w:lineRule="auto"/>
             <w:rPr>
               <w:noProof/>
               <w:color w:val="auto"/>
@@ -684,7 +644,7 @@
             </w:rPr>
             <w:fldChar w:fldCharType="separate"/>
           </w:r>
-          <w:hyperlink w:anchor="_Toc145799051" w:history="1">
+          <w:hyperlink w:anchor="_Toc145800870" w:history="1">
             <w:r>
               <w:rPr>
                 <w:rStyle w:val="Hipervnculo"/>
@@ -693,7 +653,7 @@
                 <w:noProof/>
                 <w:color w:val="auto"/>
               </w:rPr>
-              <w:t>manual técnico</w:t>
+              <w:t>Manual Técnico</w:t>
             </w:r>
             <w:r>
               <w:rPr>
@@ -717,7 +677,7 @@
                 <w:webHidden/>
                 <w:color w:val="auto"/>
               </w:rPr>
-              <w:instrText xml:space="preserve"> PAGEREF _Toc145799051 \h </w:instrText>
+              <w:instrText xml:space="preserve"> PAGEREF _Toc145800870 \h </w:instrText>
             </w:r>
             <w:r>
               <w:rPr>
@@ -756,8 +716,9 @@
           <w:pPr>
             <w:pStyle w:val="TDC1"/>
             <w:tabs>
-              <w:tab w:val="right" w:leader="dot" w:pos="8828"/>
+              <w:tab w:val="right" w:leader="dot" w:pos="9487"/>
             </w:tabs>
+            <w:spacing w:line="360" w:lineRule="auto"/>
             <w:rPr>
               <w:noProof/>
               <w:color w:val="auto"/>
@@ -765,7 +726,7 @@
               <w14:ligatures w14:val="standardContextual"/>
             </w:rPr>
           </w:pPr>
-          <w:hyperlink w:anchor="_Toc145799052" w:history="1">
+          <w:hyperlink w:anchor="_Toc145800871" w:history="1">
             <w:r>
               <w:rPr>
                 <w:rStyle w:val="Hipervnculo"/>
@@ -774,7 +735,7 @@
                 <w:noProof/>
                 <w:color w:val="auto"/>
               </w:rPr>
-              <w:t>server</w:t>
+              <w:t>Server</w:t>
             </w:r>
             <w:r>
               <w:rPr>
@@ -798,7 +759,7 @@
                 <w:webHidden/>
                 <w:color w:val="auto"/>
               </w:rPr>
-              <w:instrText xml:space="preserve"> PAGEREF _Toc145799052 \h </w:instrText>
+              <w:instrText xml:space="preserve"> PAGEREF _Toc145800871 \h </w:instrText>
             </w:r>
             <w:r>
               <w:rPr>
@@ -837,8 +798,9 @@
           <w:pPr>
             <w:pStyle w:val="TDC1"/>
             <w:tabs>
-              <w:tab w:val="right" w:leader="dot" w:pos="8828"/>
+              <w:tab w:val="right" w:leader="dot" w:pos="9487"/>
             </w:tabs>
+            <w:spacing w:line="360" w:lineRule="auto"/>
             <w:rPr>
               <w:noProof/>
               <w:color w:val="auto"/>
@@ -846,7 +808,7 @@
               <w14:ligatures w14:val="standardContextual"/>
             </w:rPr>
           </w:pPr>
-          <w:hyperlink w:anchor="_Toc145799053" w:history="1">
+          <w:hyperlink w:anchor="_Toc145800872" w:history="1">
             <w:r>
               <w:rPr>
                 <w:rStyle w:val="Hipervnculo"/>
@@ -855,7 +817,7 @@
                 <w:noProof/>
                 <w:color w:val="auto"/>
               </w:rPr>
-              <w:t>package.json</w:t>
+              <w:t>Package.Json</w:t>
             </w:r>
             <w:r>
               <w:rPr>
@@ -879,7 +841,7 @@
                 <w:webHidden/>
                 <w:color w:val="auto"/>
               </w:rPr>
-              <w:instrText xml:space="preserve"> PAGEREF _Toc145799053 \h </w:instrText>
+              <w:instrText xml:space="preserve"> PAGEREF _Toc145800872 \h </w:instrText>
             </w:r>
             <w:r>
               <w:rPr>
@@ -918,8 +880,9 @@
           <w:pPr>
             <w:pStyle w:val="TDC1"/>
             <w:tabs>
-              <w:tab w:val="right" w:leader="dot" w:pos="8828"/>
+              <w:tab w:val="right" w:leader="dot" w:pos="9487"/>
             </w:tabs>
+            <w:spacing w:line="360" w:lineRule="auto"/>
             <w:rPr>
               <w:noProof/>
               <w:color w:val="auto"/>
@@ -927,7 +890,7 @@
               <w14:ligatures w14:val="standardContextual"/>
             </w:rPr>
           </w:pPr>
-          <w:hyperlink w:anchor="_Toc145799054" w:history="1">
+          <w:hyperlink w:anchor="_Toc145800873" w:history="1">
             <w:r>
               <w:rPr>
                 <w:rStyle w:val="Hipervnculo"/>
@@ -936,7 +899,7 @@
                 <w:noProof/>
                 <w:color w:val="auto"/>
               </w:rPr>
-              <w:t>routes</w:t>
+              <w:t>Routes</w:t>
             </w:r>
             <w:r>
               <w:rPr>
@@ -960,7 +923,7 @@
                 <w:webHidden/>
                 <w:color w:val="auto"/>
               </w:rPr>
-              <w:instrText xml:space="preserve"> PAGEREF _Toc145799054 \h </w:instrText>
+              <w:instrText xml:space="preserve"> PAGEREF _Toc145800873 \h </w:instrText>
             </w:r>
             <w:r>
               <w:rPr>
@@ -999,239 +962,9 @@
           <w:pPr>
             <w:pStyle w:val="TDC2"/>
             <w:tabs>
-              <w:tab w:val="right" w:leader="dot" w:pos="8828"/>
+              <w:tab w:val="right" w:leader="dot" w:pos="9487"/>
             </w:tabs>
-            <w:rPr>
-              <w:noProof/>
-              <w:color w:val="auto"/>
-            </w:rPr>
-          </w:pPr>
-          <w:hyperlink w:anchor="_Toc145799055" w:history="1">
-            <w:r>
-              <w:rPr>
-                <w:rStyle w:val="Hipervnculo"/>
-                <w:noProof/>
-                <w:color w:val="auto"/>
-              </w:rPr>
-              <w:t>carritorouter</w:t>
-            </w:r>
-            <w:r>
-              <w:rPr>
-                <w:noProof/>
-                <w:webHidden/>
-                <w:color w:val="auto"/>
-              </w:rPr>
-              <w:tab/>
-            </w:r>
-            <w:r>
-              <w:rPr>
-                <w:noProof/>
-                <w:webHidden/>
-                <w:color w:val="auto"/>
-              </w:rPr>
-              <w:fldChar w:fldCharType="begin"/>
-            </w:r>
-            <w:r>
-              <w:rPr>
-                <w:noProof/>
-                <w:webHidden/>
-                <w:color w:val="auto"/>
-              </w:rPr>
-              <w:instrText xml:space="preserve"> PAGEREF _Toc145799055 \h </w:instrText>
-            </w:r>
-            <w:r>
-              <w:rPr>
-                <w:noProof/>
-                <w:webHidden/>
-                <w:color w:val="auto"/>
-              </w:rPr>
-            </w:r>
-            <w:r>
-              <w:rPr>
-                <w:noProof/>
-                <w:webHidden/>
-                <w:color w:val="auto"/>
-              </w:rPr>
-              <w:fldChar w:fldCharType="separate"/>
-            </w:r>
-            <w:r>
-              <w:rPr>
-                <w:noProof/>
-                <w:webHidden/>
-                <w:color w:val="auto"/>
-              </w:rPr>
-              <w:t>5</w:t>
-            </w:r>
-            <w:r>
-              <w:rPr>
-                <w:noProof/>
-                <w:webHidden/>
-                <w:color w:val="auto"/>
-              </w:rPr>
-              <w:fldChar w:fldCharType="end"/>
-            </w:r>
-          </w:hyperlink>
-        </w:p>
-        <w:p>
-          <w:pPr>
-            <w:pStyle w:val="TDC2"/>
-            <w:tabs>
-              <w:tab w:val="right" w:leader="dot" w:pos="8828"/>
-            </w:tabs>
-            <w:rPr>
-              <w:noProof/>
-              <w:color w:val="auto"/>
-            </w:rPr>
-          </w:pPr>
-          <w:hyperlink w:anchor="_Toc145799056" w:history="1">
-            <w:r>
-              <w:rPr>
-                <w:rStyle w:val="Hipervnculo"/>
-                <w:noProof/>
-                <w:color w:val="auto"/>
-              </w:rPr>
-              <w:t>productoroutes</w:t>
-            </w:r>
-            <w:r>
-              <w:rPr>
-                <w:noProof/>
-                <w:webHidden/>
-                <w:color w:val="auto"/>
-              </w:rPr>
-              <w:tab/>
-            </w:r>
-            <w:r>
-              <w:rPr>
-                <w:noProof/>
-                <w:webHidden/>
-                <w:color w:val="auto"/>
-              </w:rPr>
-              <w:fldChar w:fldCharType="begin"/>
-            </w:r>
-            <w:r>
-              <w:rPr>
-                <w:noProof/>
-                <w:webHidden/>
-                <w:color w:val="auto"/>
-              </w:rPr>
-              <w:instrText xml:space="preserve"> PAGEREF _Toc145799056 \h </w:instrText>
-            </w:r>
-            <w:r>
-              <w:rPr>
-                <w:noProof/>
-                <w:webHidden/>
-                <w:color w:val="auto"/>
-              </w:rPr>
-            </w:r>
-            <w:r>
-              <w:rPr>
-                <w:noProof/>
-                <w:webHidden/>
-                <w:color w:val="auto"/>
-              </w:rPr>
-              <w:fldChar w:fldCharType="separate"/>
-            </w:r>
-            <w:r>
-              <w:rPr>
-                <w:noProof/>
-                <w:webHidden/>
-                <w:color w:val="auto"/>
-              </w:rPr>
-              <w:t>6</w:t>
-            </w:r>
-            <w:r>
-              <w:rPr>
-                <w:noProof/>
-                <w:webHidden/>
-                <w:color w:val="auto"/>
-              </w:rPr>
-              <w:fldChar w:fldCharType="end"/>
-            </w:r>
-          </w:hyperlink>
-        </w:p>
-        <w:p>
-          <w:pPr>
-            <w:pStyle w:val="TDC2"/>
-            <w:tabs>
-              <w:tab w:val="right" w:leader="dot" w:pos="8828"/>
-            </w:tabs>
-            <w:rPr>
-              <w:noProof/>
-              <w:color w:val="auto"/>
-            </w:rPr>
-          </w:pPr>
-          <w:hyperlink w:anchor="_Toc145799057" w:history="1">
-            <w:r>
-              <w:rPr>
-                <w:rStyle w:val="Hipervnculo"/>
-                <w:noProof/>
-                <w:color w:val="auto"/>
-              </w:rPr>
-              <w:t>usuarioroutes</w:t>
-            </w:r>
-            <w:r>
-              <w:rPr>
-                <w:noProof/>
-                <w:webHidden/>
-                <w:color w:val="auto"/>
-              </w:rPr>
-              <w:tab/>
-            </w:r>
-            <w:r>
-              <w:rPr>
-                <w:noProof/>
-                <w:webHidden/>
-                <w:color w:val="auto"/>
-              </w:rPr>
-              <w:fldChar w:fldCharType="begin"/>
-            </w:r>
-            <w:r>
-              <w:rPr>
-                <w:noProof/>
-                <w:webHidden/>
-                <w:color w:val="auto"/>
-              </w:rPr>
-              <w:instrText xml:space="preserve"> PAGEREF _Toc145799057 \h </w:instrText>
-            </w:r>
-            <w:r>
-              <w:rPr>
-                <w:noProof/>
-                <w:webHidden/>
-                <w:color w:val="auto"/>
-              </w:rPr>
-            </w:r>
-            <w:r>
-              <w:rPr>
-                <w:noProof/>
-                <w:webHidden/>
-                <w:color w:val="auto"/>
-              </w:rPr>
-              <w:fldChar w:fldCharType="separate"/>
-            </w:r>
-            <w:r>
-              <w:rPr>
-                <w:noProof/>
-                <w:webHidden/>
-                <w:color w:val="auto"/>
-              </w:rPr>
-              <w:t>6</w:t>
-            </w:r>
-            <w:r>
-              <w:rPr>
-                <w:noProof/>
-                <w:webHidden/>
-                <w:color w:val="auto"/>
-              </w:rPr>
-              <w:fldChar w:fldCharType="end"/>
-            </w:r>
-          </w:hyperlink>
-        </w:p>
-        <w:p>
-          <w:pPr>
-            <w:pStyle w:val="TDC1"/>
-            <w:tabs>
-              <w:tab w:val="right" w:leader="dot" w:pos="8828"/>
-            </w:tabs>
+            <w:spacing w:line="360" w:lineRule="auto"/>
             <w:rPr>
               <w:noProof/>
               <w:color w:val="auto"/>
@@ -1239,16 +972,16 @@
               <w14:ligatures w14:val="standardContextual"/>
             </w:rPr>
           </w:pPr>
-          <w:hyperlink w:anchor="_Toc145799058" w:history="1">
+          <w:hyperlink w:anchor="_Toc145800874" w:history="1">
             <w:r>
               <w:rPr>
                 <w:rStyle w:val="Hipervnculo"/>
-                <w:b/>
-                <w:bCs/>
-                <w:noProof/>
-                <w:color w:val="auto"/>
-              </w:rPr>
-              <w:t>models</w:t>
+                <w:i/>
+                <w:iCs/>
+                <w:noProof/>
+                <w:color w:val="auto"/>
+              </w:rPr>
+              <w:t>Carritorouter</w:t>
             </w:r>
             <w:r>
               <w:rPr>
@@ -1272,7 +1005,7 @@
                 <w:webHidden/>
                 <w:color w:val="auto"/>
               </w:rPr>
-              <w:instrText xml:space="preserve"> PAGEREF _Toc145799058 \h </w:instrText>
+              <w:instrText xml:space="preserve"> PAGEREF _Toc145800874 \h </w:instrText>
             </w:r>
             <w:r>
               <w:rPr>
@@ -1295,7 +1028,7 @@
                 <w:webHidden/>
                 <w:color w:val="auto"/>
               </w:rPr>
-              <w:t>7</w:t>
+              <w:t>5</w:t>
             </w:r>
             <w:r>
               <w:rPr>
@@ -1309,10 +1042,11 @@
         </w:p>
         <w:p>
           <w:pPr>
-            <w:pStyle w:val="TDC1"/>
+            <w:pStyle w:val="TDC2"/>
             <w:tabs>
-              <w:tab w:val="right" w:leader="dot" w:pos="8828"/>
+              <w:tab w:val="right" w:leader="dot" w:pos="9487"/>
             </w:tabs>
+            <w:spacing w:line="360" w:lineRule="auto"/>
             <w:rPr>
               <w:noProof/>
               <w:color w:val="auto"/>
@@ -1320,16 +1054,16 @@
               <w14:ligatures w14:val="standardContextual"/>
             </w:rPr>
           </w:pPr>
-          <w:hyperlink w:anchor="_Toc145799059" w:history="1">
+          <w:hyperlink w:anchor="_Toc145800875" w:history="1">
             <w:r>
               <w:rPr>
                 <w:rStyle w:val="Hipervnculo"/>
-                <w:b/>
-                <w:bCs/>
-                <w:noProof/>
-                <w:color w:val="auto"/>
-              </w:rPr>
-              <w:t>controller</w:t>
+                <w:i/>
+                <w:iCs/>
+                <w:noProof/>
+                <w:color w:val="auto"/>
+              </w:rPr>
+              <w:t>Productoroutes</w:t>
             </w:r>
             <w:r>
               <w:rPr>
@@ -1353,7 +1087,7 @@
                 <w:webHidden/>
                 <w:color w:val="auto"/>
               </w:rPr>
-              <w:instrText xml:space="preserve"> PAGEREF _Toc145799059 \h </w:instrText>
+              <w:instrText xml:space="preserve"> PAGEREF _Toc145800875 \h </w:instrText>
             </w:r>
             <w:r>
               <w:rPr>
@@ -1376,7 +1110,7 @@
                 <w:webHidden/>
                 <w:color w:val="auto"/>
               </w:rPr>
-              <w:t>7</w:t>
+              <w:t>6</w:t>
             </w:r>
             <w:r>
               <w:rPr>
@@ -1390,10 +1124,11 @@
         </w:p>
         <w:p>
           <w:pPr>
-            <w:pStyle w:val="TDC1"/>
+            <w:pStyle w:val="TDC2"/>
             <w:tabs>
-              <w:tab w:val="right" w:leader="dot" w:pos="8828"/>
+              <w:tab w:val="right" w:leader="dot" w:pos="9487"/>
             </w:tabs>
+            <w:spacing w:line="360" w:lineRule="auto"/>
             <w:rPr>
               <w:noProof/>
               <w:color w:val="auto"/>
@@ -1401,16 +1136,16 @@
               <w14:ligatures w14:val="standardContextual"/>
             </w:rPr>
           </w:pPr>
-          <w:hyperlink w:anchor="_Toc145799060" w:history="1">
+          <w:hyperlink w:anchor="_Toc145800876" w:history="1">
             <w:r>
               <w:rPr>
                 <w:rStyle w:val="Hipervnculo"/>
-                <w:b/>
-                <w:bCs/>
-                <w:noProof/>
-                <w:color w:val="auto"/>
-              </w:rPr>
-              <w:t>node_modules</w:t>
+                <w:i/>
+                <w:iCs/>
+                <w:noProof/>
+                <w:color w:val="auto"/>
+              </w:rPr>
+              <w:t>Usuarioroutes</w:t>
             </w:r>
             <w:r>
               <w:rPr>
@@ -1434,7 +1169,7 @@
                 <w:webHidden/>
                 <w:color w:val="auto"/>
               </w:rPr>
-              <w:instrText xml:space="preserve"> PAGEREF _Toc145799060 \h </w:instrText>
+              <w:instrText xml:space="preserve"> PAGEREF _Toc145800876 \h </w:instrText>
             </w:r>
             <w:r>
               <w:rPr>
@@ -1457,7 +1192,7 @@
                 <w:webHidden/>
                 <w:color w:val="auto"/>
               </w:rPr>
-              <w:t>7</w:t>
+              <w:t>6</w:t>
             </w:r>
             <w:r>
               <w:rPr>
@@ -1473,8 +1208,9 @@
           <w:pPr>
             <w:pStyle w:val="TDC1"/>
             <w:tabs>
-              <w:tab w:val="right" w:leader="dot" w:pos="8828"/>
+              <w:tab w:val="right" w:leader="dot" w:pos="9487"/>
             </w:tabs>
+            <w:spacing w:line="360" w:lineRule="auto"/>
             <w:rPr>
               <w:noProof/>
               <w:color w:val="auto"/>
@@ -1482,7 +1218,7 @@
               <w14:ligatures w14:val="standardContextual"/>
             </w:rPr>
           </w:pPr>
-          <w:hyperlink w:anchor="_Toc145799061" w:history="1">
+          <w:hyperlink w:anchor="_Toc145800877" w:history="1">
             <w:r>
               <w:rPr>
                 <w:rStyle w:val="Hipervnculo"/>
@@ -1491,7 +1227,7 @@
                 <w:noProof/>
                 <w:color w:val="auto"/>
               </w:rPr>
-              <w:t>auth</w:t>
+              <w:t>Models</w:t>
             </w:r>
             <w:r>
               <w:rPr>
@@ -1515,7 +1251,7 @@
                 <w:webHidden/>
                 <w:color w:val="auto"/>
               </w:rPr>
-              <w:instrText xml:space="preserve"> PAGEREF _Toc145799061 \h </w:instrText>
+              <w:instrText xml:space="preserve"> PAGEREF _Toc145800877 \h </w:instrText>
             </w:r>
             <w:r>
               <w:rPr>
@@ -1538,7 +1274,7 @@
                 <w:webHidden/>
                 <w:color w:val="auto"/>
               </w:rPr>
-              <w:t>7</w:t>
+              <w:t>6</w:t>
             </w:r>
             <w:r>
               <w:rPr>
@@ -1552,7 +1288,579 @@
         </w:p>
         <w:p>
           <w:pPr>
+            <w:pStyle w:val="TDC2"/>
+            <w:tabs>
+              <w:tab w:val="right" w:leader="dot" w:pos="9487"/>
+            </w:tabs>
             <w:spacing w:line="360" w:lineRule="auto"/>
+            <w:rPr>
+              <w:noProof/>
+              <w:color w:val="auto"/>
+              <w:kern w:val="2"/>
+              <w14:ligatures w14:val="standardContextual"/>
+            </w:rPr>
+          </w:pPr>
+          <w:hyperlink w:anchor="_Toc145800878" w:history="1">
+            <w:r>
+              <w:rPr>
+                <w:rStyle w:val="Hipervnculo"/>
+                <w:i/>
+                <w:iCs/>
+                <w:noProof/>
+                <w:color w:val="auto"/>
+              </w:rPr>
+              <w:t>Carritomodel</w:t>
+            </w:r>
+            <w:r>
+              <w:rPr>
+                <w:noProof/>
+                <w:webHidden/>
+                <w:color w:val="auto"/>
+              </w:rPr>
+              <w:tab/>
+            </w:r>
+            <w:r>
+              <w:rPr>
+                <w:noProof/>
+                <w:webHidden/>
+                <w:color w:val="auto"/>
+              </w:rPr>
+              <w:fldChar w:fldCharType="begin"/>
+            </w:r>
+            <w:r>
+              <w:rPr>
+                <w:noProof/>
+                <w:webHidden/>
+                <w:color w:val="auto"/>
+              </w:rPr>
+              <w:instrText xml:space="preserve"> PAGEREF _Toc145800878 \h </w:instrText>
+            </w:r>
+            <w:r>
+              <w:rPr>
+                <w:noProof/>
+                <w:webHidden/>
+                <w:color w:val="auto"/>
+              </w:rPr>
+            </w:r>
+            <w:r>
+              <w:rPr>
+                <w:noProof/>
+                <w:webHidden/>
+                <w:color w:val="auto"/>
+              </w:rPr>
+              <w:fldChar w:fldCharType="separate"/>
+            </w:r>
+            <w:r>
+              <w:rPr>
+                <w:noProof/>
+                <w:webHidden/>
+                <w:color w:val="auto"/>
+              </w:rPr>
+              <w:t>7</w:t>
+            </w:r>
+            <w:r>
+              <w:rPr>
+                <w:noProof/>
+                <w:webHidden/>
+                <w:color w:val="auto"/>
+              </w:rPr>
+              <w:fldChar w:fldCharType="end"/>
+            </w:r>
+          </w:hyperlink>
+        </w:p>
+        <w:p>
+          <w:pPr>
+            <w:pStyle w:val="TDC2"/>
+            <w:tabs>
+              <w:tab w:val="right" w:leader="dot" w:pos="9487"/>
+            </w:tabs>
+            <w:spacing w:line="360" w:lineRule="auto"/>
+            <w:rPr>
+              <w:noProof/>
+              <w:color w:val="auto"/>
+              <w:kern w:val="2"/>
+              <w14:ligatures w14:val="standardContextual"/>
+            </w:rPr>
+          </w:pPr>
+          <w:hyperlink w:anchor="_Toc145800879" w:history="1">
+            <w:r>
+              <w:rPr>
+                <w:rStyle w:val="Hipervnculo"/>
+                <w:i/>
+                <w:iCs/>
+                <w:noProof/>
+                <w:color w:val="auto"/>
+              </w:rPr>
+              <w:t>Productomodel</w:t>
+            </w:r>
+            <w:r>
+              <w:rPr>
+                <w:noProof/>
+                <w:webHidden/>
+                <w:color w:val="auto"/>
+              </w:rPr>
+              <w:tab/>
+            </w:r>
+            <w:r>
+              <w:rPr>
+                <w:noProof/>
+                <w:webHidden/>
+                <w:color w:val="auto"/>
+              </w:rPr>
+              <w:fldChar w:fldCharType="begin"/>
+            </w:r>
+            <w:r>
+              <w:rPr>
+                <w:noProof/>
+                <w:webHidden/>
+                <w:color w:val="auto"/>
+              </w:rPr>
+              <w:instrText xml:space="preserve"> PAGEREF _Toc145800879 \h </w:instrText>
+            </w:r>
+            <w:r>
+              <w:rPr>
+                <w:noProof/>
+                <w:webHidden/>
+                <w:color w:val="auto"/>
+              </w:rPr>
+            </w:r>
+            <w:r>
+              <w:rPr>
+                <w:noProof/>
+                <w:webHidden/>
+                <w:color w:val="auto"/>
+              </w:rPr>
+              <w:fldChar w:fldCharType="separate"/>
+            </w:r>
+            <w:r>
+              <w:rPr>
+                <w:noProof/>
+                <w:webHidden/>
+                <w:color w:val="auto"/>
+              </w:rPr>
+              <w:t>7</w:t>
+            </w:r>
+            <w:r>
+              <w:rPr>
+                <w:noProof/>
+                <w:webHidden/>
+                <w:color w:val="auto"/>
+              </w:rPr>
+              <w:fldChar w:fldCharType="end"/>
+            </w:r>
+          </w:hyperlink>
+        </w:p>
+        <w:p>
+          <w:pPr>
+            <w:pStyle w:val="TDC2"/>
+            <w:tabs>
+              <w:tab w:val="right" w:leader="dot" w:pos="9487"/>
+            </w:tabs>
+            <w:spacing w:line="360" w:lineRule="auto"/>
+            <w:rPr>
+              <w:noProof/>
+              <w:color w:val="auto"/>
+              <w:kern w:val="2"/>
+              <w14:ligatures w14:val="standardContextual"/>
+            </w:rPr>
+          </w:pPr>
+          <w:hyperlink w:anchor="_Toc145800880" w:history="1">
+            <w:r>
+              <w:rPr>
+                <w:rStyle w:val="Hipervnculo"/>
+                <w:i/>
+                <w:iCs/>
+                <w:noProof/>
+                <w:color w:val="auto"/>
+              </w:rPr>
+              <w:t>Usuariomodel</w:t>
+            </w:r>
+            <w:r>
+              <w:rPr>
+                <w:noProof/>
+                <w:webHidden/>
+                <w:color w:val="auto"/>
+              </w:rPr>
+              <w:tab/>
+            </w:r>
+            <w:r>
+              <w:rPr>
+                <w:noProof/>
+                <w:webHidden/>
+                <w:color w:val="auto"/>
+              </w:rPr>
+              <w:fldChar w:fldCharType="begin"/>
+            </w:r>
+            <w:r>
+              <w:rPr>
+                <w:noProof/>
+                <w:webHidden/>
+                <w:color w:val="auto"/>
+              </w:rPr>
+              <w:instrText xml:space="preserve"> PAGEREF _Toc145800880 \h </w:instrText>
+            </w:r>
+            <w:r>
+              <w:rPr>
+                <w:noProof/>
+                <w:webHidden/>
+                <w:color w:val="auto"/>
+              </w:rPr>
+            </w:r>
+            <w:r>
+              <w:rPr>
+                <w:noProof/>
+                <w:webHidden/>
+                <w:color w:val="auto"/>
+              </w:rPr>
+              <w:fldChar w:fldCharType="separate"/>
+            </w:r>
+            <w:r>
+              <w:rPr>
+                <w:noProof/>
+                <w:webHidden/>
+                <w:color w:val="auto"/>
+              </w:rPr>
+              <w:t>8</w:t>
+            </w:r>
+            <w:r>
+              <w:rPr>
+                <w:noProof/>
+                <w:webHidden/>
+                <w:color w:val="auto"/>
+              </w:rPr>
+              <w:fldChar w:fldCharType="end"/>
+            </w:r>
+          </w:hyperlink>
+        </w:p>
+        <w:p>
+          <w:pPr>
+            <w:pStyle w:val="TDC1"/>
+            <w:tabs>
+              <w:tab w:val="right" w:leader="dot" w:pos="9487"/>
+            </w:tabs>
+            <w:spacing w:line="360" w:lineRule="auto"/>
+            <w:rPr>
+              <w:noProof/>
+              <w:color w:val="auto"/>
+              <w:kern w:val="2"/>
+              <w14:ligatures w14:val="standardContextual"/>
+            </w:rPr>
+          </w:pPr>
+          <w:hyperlink w:anchor="_Toc145800881" w:history="1">
+            <w:r>
+              <w:rPr>
+                <w:rStyle w:val="Hipervnculo"/>
+                <w:b/>
+                <w:bCs/>
+                <w:noProof/>
+                <w:color w:val="auto"/>
+              </w:rPr>
+              <w:t>Controller</w:t>
+            </w:r>
+            <w:r>
+              <w:rPr>
+                <w:noProof/>
+                <w:webHidden/>
+                <w:color w:val="auto"/>
+              </w:rPr>
+              <w:tab/>
+            </w:r>
+            <w:r>
+              <w:rPr>
+                <w:noProof/>
+                <w:webHidden/>
+                <w:color w:val="auto"/>
+              </w:rPr>
+              <w:fldChar w:fldCharType="begin"/>
+            </w:r>
+            <w:r>
+              <w:rPr>
+                <w:noProof/>
+                <w:webHidden/>
+                <w:color w:val="auto"/>
+              </w:rPr>
+              <w:instrText xml:space="preserve"> PAGEREF _Toc145800881 \h </w:instrText>
+            </w:r>
+            <w:r>
+              <w:rPr>
+                <w:noProof/>
+                <w:webHidden/>
+                <w:color w:val="auto"/>
+              </w:rPr>
+            </w:r>
+            <w:r>
+              <w:rPr>
+                <w:noProof/>
+                <w:webHidden/>
+                <w:color w:val="auto"/>
+              </w:rPr>
+              <w:fldChar w:fldCharType="separate"/>
+            </w:r>
+            <w:r>
+              <w:rPr>
+                <w:noProof/>
+                <w:webHidden/>
+                <w:color w:val="auto"/>
+              </w:rPr>
+              <w:t>8</w:t>
+            </w:r>
+            <w:r>
+              <w:rPr>
+                <w:noProof/>
+                <w:webHidden/>
+                <w:color w:val="auto"/>
+              </w:rPr>
+              <w:fldChar w:fldCharType="end"/>
+            </w:r>
+          </w:hyperlink>
+        </w:p>
+        <w:p>
+          <w:pPr>
+            <w:pStyle w:val="TDC1"/>
+            <w:tabs>
+              <w:tab w:val="right" w:leader="dot" w:pos="9487"/>
+            </w:tabs>
+            <w:spacing w:line="360" w:lineRule="auto"/>
+            <w:rPr>
+              <w:noProof/>
+              <w:color w:val="auto"/>
+              <w:kern w:val="2"/>
+              <w14:ligatures w14:val="standardContextual"/>
+            </w:rPr>
+          </w:pPr>
+          <w:hyperlink w:anchor="_Toc145800882" w:history="1">
+            <w:r>
+              <w:rPr>
+                <w:rStyle w:val="Hipervnculo"/>
+                <w:b/>
+                <w:bCs/>
+                <w:noProof/>
+                <w:color w:val="auto"/>
+              </w:rPr>
+              <w:t>Node_Modules</w:t>
+            </w:r>
+            <w:r>
+              <w:rPr>
+                <w:noProof/>
+                <w:webHidden/>
+                <w:color w:val="auto"/>
+              </w:rPr>
+              <w:tab/>
+            </w:r>
+            <w:r>
+              <w:rPr>
+                <w:noProof/>
+                <w:webHidden/>
+                <w:color w:val="auto"/>
+              </w:rPr>
+              <w:fldChar w:fldCharType="begin"/>
+            </w:r>
+            <w:r>
+              <w:rPr>
+                <w:noProof/>
+                <w:webHidden/>
+                <w:color w:val="auto"/>
+              </w:rPr>
+              <w:instrText xml:space="preserve"> PAGEREF _Toc145800882 \h </w:instrText>
+            </w:r>
+            <w:r>
+              <w:rPr>
+                <w:noProof/>
+                <w:webHidden/>
+                <w:color w:val="auto"/>
+              </w:rPr>
+            </w:r>
+            <w:r>
+              <w:rPr>
+                <w:noProof/>
+                <w:webHidden/>
+                <w:color w:val="auto"/>
+              </w:rPr>
+              <w:fldChar w:fldCharType="separate"/>
+            </w:r>
+            <w:r>
+              <w:rPr>
+                <w:noProof/>
+                <w:webHidden/>
+                <w:color w:val="auto"/>
+              </w:rPr>
+              <w:t>9</w:t>
+            </w:r>
+            <w:r>
+              <w:rPr>
+                <w:noProof/>
+                <w:webHidden/>
+                <w:color w:val="auto"/>
+              </w:rPr>
+              <w:fldChar w:fldCharType="end"/>
+            </w:r>
+          </w:hyperlink>
+        </w:p>
+        <w:p>
+          <w:pPr>
+            <w:pStyle w:val="TDC1"/>
+            <w:tabs>
+              <w:tab w:val="right" w:leader="dot" w:pos="9487"/>
+            </w:tabs>
+            <w:spacing w:line="360" w:lineRule="auto"/>
+            <w:rPr>
+              <w:noProof/>
+              <w:color w:val="auto"/>
+              <w:kern w:val="2"/>
+              <w14:ligatures w14:val="standardContextual"/>
+            </w:rPr>
+          </w:pPr>
+          <w:hyperlink w:anchor="_Toc145800883" w:history="1">
+            <w:r>
+              <w:rPr>
+                <w:rStyle w:val="Hipervnculo"/>
+                <w:b/>
+                <w:bCs/>
+                <w:noProof/>
+                <w:color w:val="auto"/>
+              </w:rPr>
+              <w:t>Auth</w:t>
+            </w:r>
+            <w:r>
+              <w:rPr>
+                <w:noProof/>
+                <w:webHidden/>
+                <w:color w:val="auto"/>
+              </w:rPr>
+              <w:tab/>
+            </w:r>
+            <w:r>
+              <w:rPr>
+                <w:noProof/>
+                <w:webHidden/>
+                <w:color w:val="auto"/>
+              </w:rPr>
+              <w:fldChar w:fldCharType="begin"/>
+            </w:r>
+            <w:r>
+              <w:rPr>
+                <w:noProof/>
+                <w:webHidden/>
+                <w:color w:val="auto"/>
+              </w:rPr>
+              <w:instrText xml:space="preserve"> PAGEREF _Toc145800883 \h </w:instrText>
+            </w:r>
+            <w:r>
+              <w:rPr>
+                <w:noProof/>
+                <w:webHidden/>
+                <w:color w:val="auto"/>
+              </w:rPr>
+            </w:r>
+            <w:r>
+              <w:rPr>
+                <w:noProof/>
+                <w:webHidden/>
+                <w:color w:val="auto"/>
+              </w:rPr>
+              <w:fldChar w:fldCharType="separate"/>
+            </w:r>
+            <w:r>
+              <w:rPr>
+                <w:noProof/>
+                <w:webHidden/>
+                <w:color w:val="auto"/>
+              </w:rPr>
+              <w:t>11</w:t>
+            </w:r>
+            <w:r>
+              <w:rPr>
+                <w:noProof/>
+                <w:webHidden/>
+                <w:color w:val="auto"/>
+              </w:rPr>
+              <w:fldChar w:fldCharType="end"/>
+            </w:r>
+          </w:hyperlink>
+        </w:p>
+        <w:p>
+          <w:pPr>
+            <w:pStyle w:val="TDC1"/>
+            <w:tabs>
+              <w:tab w:val="right" w:leader="dot" w:pos="9487"/>
+            </w:tabs>
+            <w:spacing w:line="360" w:lineRule="auto"/>
+            <w:rPr>
+              <w:noProof/>
+              <w:color w:val="auto"/>
+              <w:kern w:val="2"/>
+              <w14:ligatures w14:val="standardContextual"/>
+            </w:rPr>
+          </w:pPr>
+          <w:hyperlink w:anchor="_Toc145800884" w:history="1">
+            <w:r>
+              <w:rPr>
+                <w:rStyle w:val="Hipervnculo"/>
+                <w:noProof/>
+                <w:color w:val="auto"/>
+              </w:rPr>
+              <w:t>Anexo</w:t>
+            </w:r>
+            <w:r>
+              <w:rPr>
+                <w:noProof/>
+                <w:webHidden/>
+                <w:color w:val="auto"/>
+              </w:rPr>
+              <w:tab/>
+            </w:r>
+            <w:r>
+              <w:rPr>
+                <w:noProof/>
+                <w:webHidden/>
+                <w:color w:val="auto"/>
+              </w:rPr>
+              <w:fldChar w:fldCharType="begin"/>
+            </w:r>
+            <w:r>
+              <w:rPr>
+                <w:noProof/>
+                <w:webHidden/>
+                <w:color w:val="auto"/>
+              </w:rPr>
+              <w:instrText xml:space="preserve"> PAGEREF _Toc145800884 \h </w:instrText>
+            </w:r>
+            <w:r>
+              <w:rPr>
+                <w:noProof/>
+                <w:webHidden/>
+                <w:color w:val="auto"/>
+              </w:rPr>
+            </w:r>
+            <w:r>
+              <w:rPr>
+                <w:noProof/>
+                <w:webHidden/>
+                <w:color w:val="auto"/>
+              </w:rPr>
+              <w:fldChar w:fldCharType="separate"/>
+            </w:r>
+            <w:r>
+              <w:rPr>
+                <w:noProof/>
+                <w:webHidden/>
+                <w:color w:val="auto"/>
+              </w:rPr>
+              <w:t>11</w:t>
+            </w:r>
+            <w:r>
+              <w:rPr>
+                <w:noProof/>
+                <w:webHidden/>
+                <w:color w:val="auto"/>
+              </w:rPr>
+              <w:fldChar w:fldCharType="end"/>
+            </w:r>
+          </w:hyperlink>
+        </w:p>
+        <w:p>
+          <w:pPr>
+            <w:spacing w:before="50" w:after="50" w:line="360" w:lineRule="auto"/>
             <w:rPr>
               <w:color w:val="auto"/>
             </w:rPr>
@@ -1571,7 +1879,7 @@
     </w:sdt>
     <w:p>
       <w:pPr>
-        <w:spacing w:before="0" w:after="160" w:line="360" w:lineRule="auto"/>
+        <w:spacing w:before="50" w:after="50" w:line="360" w:lineRule="auto"/>
         <w:rPr>
           <w:rStyle w:val="textlayer--absolute"/>
           <w:color w:val="auto"/>
@@ -1580,7 +1888,7 @@
     </w:p>
     <w:p>
       <w:pPr>
-        <w:spacing w:before="0" w:after="160" w:line="360" w:lineRule="auto"/>
+        <w:spacing w:before="50" w:after="50" w:line="360" w:lineRule="auto"/>
         <w:rPr>
           <w:color w:val="auto"/>
         </w:rPr>
@@ -1595,7 +1903,7 @@
     <w:p>
       <w:pPr>
         <w:pStyle w:val="Ttulo1"/>
-        <w:spacing w:line="360" w:lineRule="auto"/>
+        <w:spacing w:before="50" w:after="50" w:line="360" w:lineRule="auto"/>
         <w:rPr>
           <w:rFonts w:ascii="Times New Roman" w:hAnsi="Times New Roman" w:cs="Times New Roman"/>
           <w:b/>
@@ -1605,7 +1913,7 @@
           <w:szCs w:val="24"/>
         </w:rPr>
       </w:pPr>
-      <w:bookmarkStart w:id="0" w:name="_Toc145799051"/>
+      <w:bookmarkStart w:id="0" w:name="_Toc145800870"/>
       <w:r>
         <w:rPr>
           <w:rFonts w:ascii="Times New Roman" w:hAnsi="Times New Roman" w:cs="Times New Roman"/>
@@ -1621,14 +1929,15 @@
     </w:p>
     <w:p>
       <w:pPr>
-        <w:rPr>
-          <w:color w:val="auto"/>
-        </w:rPr>
-      </w:pPr>
-    </w:p>
-    <w:p>
-      <w:pPr>
-        <w:spacing w:line="360" w:lineRule="auto"/>
+        <w:spacing w:before="50" w:after="50" w:line="360" w:lineRule="auto"/>
+        <w:rPr>
+          <w:color w:val="auto"/>
+        </w:rPr>
+      </w:pPr>
+    </w:p>
+    <w:p>
+      <w:pPr>
+        <w:spacing w:before="50" w:after="50" w:line="360" w:lineRule="auto"/>
         <w:ind w:firstLine="708"/>
         <w:rPr>
           <w:color w:val="auto"/>
@@ -1657,7 +1966,7 @@
     </w:p>
     <w:p>
       <w:pPr>
-        <w:spacing w:line="360" w:lineRule="auto"/>
+        <w:spacing w:before="50" w:after="50" w:line="360" w:lineRule="auto"/>
         <w:rPr>
           <w:color w:val="auto"/>
         </w:rPr>
@@ -1684,7 +1993,7 @@
                     <pic:cNvPicPr/>
                   </pic:nvPicPr>
                   <pic:blipFill rotWithShape="1">
-                    <a:blip r:embed="rId6"/>
+                    <a:blip r:embed="rId8"/>
                     <a:srcRect l="6184" t="7759" r="-4" b="16522"/>
                     <a:stretch/>
                   </pic:blipFill>
@@ -1715,7 +2024,7 @@
     <w:p>
       <w:pPr>
         <w:pStyle w:val="Ttulo1"/>
-        <w:spacing w:line="360" w:lineRule="auto"/>
+        <w:spacing w:before="50" w:after="50" w:line="360" w:lineRule="auto"/>
         <w:rPr>
           <w:rFonts w:ascii="Times New Roman" w:hAnsi="Times New Roman" w:cs="Times New Roman"/>
           <w:b/>
@@ -1725,7 +2034,7 @@
           <w:szCs w:val="24"/>
         </w:rPr>
       </w:pPr>
-      <w:bookmarkStart w:id="1" w:name="_Toc145799052"/>
+      <w:bookmarkStart w:id="1" w:name="_Toc145800871"/>
       <w:r>
         <w:rPr>
           <w:rFonts w:ascii="Times New Roman" w:hAnsi="Times New Roman" w:cs="Times New Roman"/>
@@ -1741,14 +2050,15 @@
     </w:p>
     <w:p>
       <w:pPr>
-        <w:rPr>
-          <w:color w:val="auto"/>
-        </w:rPr>
-      </w:pPr>
-    </w:p>
-    <w:p>
-      <w:pPr>
-        <w:spacing w:line="360" w:lineRule="auto"/>
+        <w:spacing w:before="50" w:after="50" w:line="360" w:lineRule="auto"/>
+        <w:rPr>
+          <w:color w:val="auto"/>
+        </w:rPr>
+      </w:pPr>
+    </w:p>
+    <w:p>
+      <w:pPr>
+        <w:spacing w:before="50" w:after="50" w:line="360" w:lineRule="auto"/>
         <w:ind w:firstLine="708"/>
         <w:rPr>
           <w:color w:val="auto"/>
@@ -1763,7 +2073,7 @@
     </w:p>
     <w:p>
       <w:pPr>
-        <w:spacing w:line="360" w:lineRule="auto"/>
+        <w:spacing w:before="50" w:after="50" w:line="360" w:lineRule="auto"/>
         <w:ind w:firstLine="708"/>
         <w:rPr>
           <w:color w:val="auto"/>
@@ -1778,7 +2088,7 @@
     </w:p>
     <w:p>
       <w:pPr>
-        <w:spacing w:line="360" w:lineRule="auto"/>
+        <w:spacing w:before="50" w:after="50" w:line="360" w:lineRule="auto"/>
         <w:rPr>
           <w:color w:val="auto"/>
         </w:rPr>
@@ -1805,7 +2115,7 @@
                     <pic:cNvPicPr/>
                   </pic:nvPicPr>
                   <pic:blipFill>
-                    <a:blip r:embed="rId7"/>
+                    <a:blip r:embed="rId9"/>
                     <a:stretch>
                       <a:fillRect/>
                     </a:stretch>
@@ -1828,7 +2138,7 @@
     </w:p>
     <w:p>
       <w:pPr>
-        <w:spacing w:line="360" w:lineRule="auto"/>
+        <w:spacing w:before="50" w:after="50" w:line="360" w:lineRule="auto"/>
         <w:ind w:firstLine="708"/>
         <w:rPr>
           <w:color w:val="auto"/>
@@ -1936,7 +2246,7 @@
     </w:p>
     <w:p>
       <w:pPr>
-        <w:spacing w:line="360" w:lineRule="auto"/>
+        <w:spacing w:before="50" w:after="50" w:line="360" w:lineRule="auto"/>
         <w:rPr>
           <w:color w:val="auto"/>
         </w:rPr>
@@ -1963,7 +2273,7 @@
                     <pic:cNvPicPr/>
                   </pic:nvPicPr>
                   <pic:blipFill rotWithShape="1">
-                    <a:blip r:embed="rId8"/>
+                    <a:blip r:embed="rId10"/>
                     <a:srcRect b="6488"/>
                     <a:stretch/>
                   </pic:blipFill>
@@ -1994,7 +2304,7 @@
     <w:p>
       <w:pPr>
         <w:pStyle w:val="Ttulo1"/>
-        <w:spacing w:line="360" w:lineRule="auto"/>
+        <w:spacing w:before="50" w:after="50" w:line="360" w:lineRule="auto"/>
         <w:rPr>
           <w:rFonts w:ascii="Times New Roman" w:hAnsi="Times New Roman" w:cs="Times New Roman"/>
           <w:b/>
@@ -2004,7 +2314,7 @@
           <w:szCs w:val="24"/>
         </w:rPr>
       </w:pPr>
-      <w:bookmarkStart w:id="2" w:name="_Toc145799053"/>
+      <w:bookmarkStart w:id="2" w:name="_Toc145800872"/>
       <w:proofErr w:type="spellStart"/>
       <w:r>
         <w:rPr>
@@ -2022,14 +2332,15 @@
     </w:p>
     <w:p>
       <w:pPr>
-        <w:rPr>
-          <w:color w:val="auto"/>
-        </w:rPr>
-      </w:pPr>
-    </w:p>
-    <w:p>
-      <w:pPr>
-        <w:spacing w:line="360" w:lineRule="auto"/>
+        <w:spacing w:before="50" w:after="50" w:line="360" w:lineRule="auto"/>
+        <w:rPr>
+          <w:color w:val="auto"/>
+        </w:rPr>
+      </w:pPr>
+    </w:p>
+    <w:p>
+      <w:pPr>
+        <w:spacing w:before="50" w:after="50" w:line="360" w:lineRule="auto"/>
         <w:ind w:firstLine="708"/>
         <w:rPr>
           <w:noProof/>
@@ -2104,7 +2415,7 @@
     </w:p>
     <w:p>
       <w:pPr>
-        <w:spacing w:line="360" w:lineRule="auto"/>
+        <w:spacing w:before="50" w:after="50" w:line="360" w:lineRule="auto"/>
         <w:rPr>
           <w:color w:val="auto"/>
         </w:rPr>
@@ -2131,7 +2442,7 @@
                     <pic:cNvPicPr/>
                   </pic:nvPicPr>
                   <pic:blipFill>
-                    <a:blip r:embed="rId9"/>
+                    <a:blip r:embed="rId11"/>
                     <a:stretch>
                       <a:fillRect/>
                     </a:stretch>
@@ -2154,7 +2465,7 @@
     </w:p>
     <w:p>
       <w:pPr>
-        <w:spacing w:line="360" w:lineRule="auto"/>
+        <w:spacing w:before="50" w:after="50" w:line="360" w:lineRule="auto"/>
         <w:rPr>
           <w:noProof/>
           <w:color w:val="auto"/>
@@ -2183,7 +2494,7 @@
                     <pic:cNvPicPr/>
                   </pic:nvPicPr>
                   <pic:blipFill>
-                    <a:blip r:embed="rId10"/>
+                    <a:blip r:embed="rId12"/>
                     <a:stretch>
                       <a:fillRect/>
                     </a:stretch>
@@ -2215,7 +2526,7 @@
     <w:p>
       <w:pPr>
         <w:pStyle w:val="Ttulo1"/>
-        <w:spacing w:line="360" w:lineRule="auto"/>
+        <w:spacing w:before="50" w:after="50" w:line="360" w:lineRule="auto"/>
         <w:rPr>
           <w:rFonts w:ascii="Times New Roman" w:hAnsi="Times New Roman" w:cs="Times New Roman"/>
           <w:b/>
@@ -2225,7 +2536,7 @@
           <w:szCs w:val="24"/>
         </w:rPr>
       </w:pPr>
-      <w:bookmarkStart w:id="3" w:name="_Toc145799054"/>
+      <w:bookmarkStart w:id="3" w:name="_Toc145800873"/>
       <w:proofErr w:type="spellStart"/>
       <w:r>
         <w:rPr>
@@ -2243,14 +2554,15 @@
     </w:p>
     <w:p>
       <w:pPr>
-        <w:rPr>
-          <w:color w:val="auto"/>
-        </w:rPr>
-      </w:pPr>
-    </w:p>
-    <w:p>
-      <w:pPr>
-        <w:spacing w:line="360" w:lineRule="auto"/>
+        <w:spacing w:before="50" w:after="50" w:line="360" w:lineRule="auto"/>
+        <w:rPr>
+          <w:color w:val="auto"/>
+        </w:rPr>
+      </w:pPr>
+    </w:p>
+    <w:p>
+      <w:pPr>
+        <w:spacing w:before="50" w:after="50" w:line="360" w:lineRule="auto"/>
         <w:rPr>
           <w:color w:val="auto"/>
         </w:rPr>
@@ -2264,7 +2576,7 @@
     </w:p>
     <w:p>
       <w:pPr>
-        <w:spacing w:line="360" w:lineRule="auto"/>
+        <w:spacing w:before="50" w:after="50" w:line="360" w:lineRule="auto"/>
         <w:rPr>
           <w:color w:val="auto"/>
         </w:rPr>
@@ -2291,7 +2603,7 @@
                     <pic:cNvPicPr/>
                   </pic:nvPicPr>
                   <pic:blipFill>
-                    <a:blip r:embed="rId11"/>
+                    <a:blip r:embed="rId13"/>
                     <a:stretch>
                       <a:fillRect/>
                     </a:stretch>
@@ -2315,7 +2627,7 @@
     <w:p>
       <w:pPr>
         <w:pStyle w:val="Ttulo2"/>
-        <w:spacing w:line="360" w:lineRule="auto"/>
+        <w:spacing w:before="50" w:after="50" w:line="360" w:lineRule="auto"/>
         <w:rPr>
           <w:rFonts w:ascii="Times New Roman" w:hAnsi="Times New Roman" w:cs="Times New Roman"/>
           <w:i/>
@@ -2325,7 +2637,7 @@
           <w:szCs w:val="24"/>
         </w:rPr>
       </w:pPr>
-      <w:bookmarkStart w:id="4" w:name="_Toc145799055"/>
+      <w:bookmarkStart w:id="4" w:name="_Toc145800874"/>
       <w:proofErr w:type="spellStart"/>
       <w:r>
         <w:rPr>
@@ -2343,7 +2655,7 @@
     </w:p>
     <w:p>
       <w:pPr>
-        <w:spacing w:line="360" w:lineRule="auto"/>
+        <w:spacing w:before="50" w:after="50" w:line="360" w:lineRule="auto"/>
         <w:rPr>
           <w:color w:val="auto"/>
         </w:rPr>
@@ -2357,7 +2669,7 @@
     </w:p>
     <w:p>
       <w:pPr>
-        <w:spacing w:line="360" w:lineRule="auto"/>
+        <w:spacing w:before="50" w:after="50" w:line="360" w:lineRule="auto"/>
         <w:rPr>
           <w:color w:val="auto"/>
         </w:rPr>
@@ -2384,7 +2696,7 @@
                     <pic:cNvPicPr/>
                   </pic:nvPicPr>
                   <pic:blipFill rotWithShape="1">
-                    <a:blip r:embed="rId12"/>
+                    <a:blip r:embed="rId14"/>
                     <a:srcRect b="17652"/>
                     <a:stretch/>
                   </pic:blipFill>
@@ -2415,7 +2727,7 @@
     <w:p>
       <w:pPr>
         <w:pStyle w:val="Ttulo2"/>
-        <w:spacing w:line="360" w:lineRule="auto"/>
+        <w:spacing w:before="50" w:after="50" w:line="360" w:lineRule="auto"/>
         <w:rPr>
           <w:rFonts w:ascii="Times New Roman" w:hAnsi="Times New Roman" w:cs="Times New Roman"/>
           <w:i/>
@@ -2425,7 +2737,7 @@
           <w:szCs w:val="24"/>
         </w:rPr>
       </w:pPr>
-      <w:bookmarkStart w:id="5" w:name="_Toc145799056"/>
+      <w:bookmarkStart w:id="5" w:name="_Toc145800875"/>
       <w:proofErr w:type="spellStart"/>
       <w:r>
         <w:rPr>
@@ -2443,7 +2755,7 @@
     </w:p>
     <w:p>
       <w:pPr>
-        <w:spacing w:line="360" w:lineRule="auto"/>
+        <w:spacing w:before="50" w:after="50" w:line="360" w:lineRule="auto"/>
         <w:rPr>
           <w:color w:val="auto"/>
         </w:rPr>
@@ -2485,7 +2797,7 @@
     </w:p>
     <w:p>
       <w:pPr>
-        <w:spacing w:line="360" w:lineRule="auto"/>
+        <w:spacing w:before="50" w:after="50" w:line="360" w:lineRule="auto"/>
         <w:rPr>
           <w:color w:val="auto"/>
         </w:rPr>
@@ -2512,7 +2824,7 @@
                     <pic:cNvPicPr/>
                   </pic:nvPicPr>
                   <pic:blipFill rotWithShape="1">
-                    <a:blip r:embed="rId13"/>
+                    <a:blip r:embed="rId15"/>
                     <a:srcRect b="11278"/>
                     <a:stretch/>
                   </pic:blipFill>
@@ -2543,7 +2855,7 @@
     <w:p>
       <w:pPr>
         <w:pStyle w:val="Ttulo2"/>
-        <w:spacing w:line="360" w:lineRule="auto"/>
+        <w:spacing w:before="50" w:after="50" w:line="360" w:lineRule="auto"/>
         <w:rPr>
           <w:rFonts w:ascii="Times New Roman" w:hAnsi="Times New Roman" w:cs="Times New Roman"/>
           <w:i/>
@@ -2553,7 +2865,7 @@
           <w:szCs w:val="24"/>
         </w:rPr>
       </w:pPr>
-      <w:bookmarkStart w:id="6" w:name="_Toc145799057"/>
+      <w:bookmarkStart w:id="6" w:name="_Toc145800876"/>
       <w:proofErr w:type="spellStart"/>
       <w:r>
         <w:rPr>
@@ -2571,7 +2883,7 @@
     </w:p>
     <w:p>
       <w:pPr>
-        <w:spacing w:line="360" w:lineRule="auto"/>
+        <w:spacing w:before="50" w:after="50" w:line="360" w:lineRule="auto"/>
         <w:rPr>
           <w:color w:val="auto"/>
         </w:rPr>
@@ -2585,7 +2897,7 @@
     </w:p>
     <w:p>
       <w:pPr>
-        <w:spacing w:line="360" w:lineRule="auto"/>
+        <w:spacing w:before="50" w:after="50" w:line="360" w:lineRule="auto"/>
         <w:rPr>
           <w:color w:val="auto"/>
         </w:rPr>
@@ -2612,7 +2924,7 @@
                     <pic:cNvPicPr/>
                   </pic:nvPicPr>
                   <pic:blipFill rotWithShape="1">
-                    <a:blip r:embed="rId14"/>
+                    <a:blip r:embed="rId16"/>
                     <a:srcRect b="8255"/>
                     <a:stretch/>
                   </pic:blipFill>
@@ -2643,7 +2955,7 @@
     <w:p>
       <w:pPr>
         <w:pStyle w:val="Ttulo1"/>
-        <w:spacing w:line="360" w:lineRule="auto"/>
+        <w:spacing w:before="50" w:after="50" w:line="360" w:lineRule="auto"/>
         <w:rPr>
           <w:rFonts w:ascii="Times New Roman" w:hAnsi="Times New Roman" w:cs="Times New Roman"/>
           <w:b/>
@@ -2653,7 +2965,7 @@
           <w:szCs w:val="24"/>
         </w:rPr>
       </w:pPr>
-      <w:bookmarkStart w:id="7" w:name="_Toc145799058"/>
+      <w:bookmarkStart w:id="7" w:name="_Toc145800877"/>
       <w:proofErr w:type="spellStart"/>
       <w:r>
         <w:rPr>
@@ -2671,12 +2983,19 @@
     </w:p>
     <w:p>
       <w:pPr>
-        <w:rPr>
-          <w:color w:val="auto"/>
-        </w:rPr>
-      </w:pPr>
-    </w:p>
-    <w:p>
+        <w:spacing w:before="50" w:after="50" w:line="360" w:lineRule="auto"/>
+        <w:rPr>
+          <w:color w:val="auto"/>
+        </w:rPr>
+      </w:pPr>
+    </w:p>
+    <w:p>
+      <w:pPr>
+        <w:spacing w:before="50" w:after="50" w:line="360" w:lineRule="auto"/>
+        <w:rPr>
+          <w:color w:val="auto"/>
+        </w:rPr>
+      </w:pPr>
       <w:r>
         <w:rPr>
           <w:color w:val="auto"/>
@@ -2687,22 +3006,32 @@
         <w:rPr>
           <w:color w:val="auto"/>
         </w:rPr>
-        <w:t xml:space="preserve">. </w:t>
-      </w:r>
-      <w:r>
-        <w:t>En los archivos ubicados en esta carpeta tienen como función la conexión</w:t>
-      </w:r>
-      <w:r>
+        <w:t>. En los archivos ubicados en esta carpeta tienen como función la conexión</w:t>
+      </w:r>
+      <w:r>
+        <w:rPr>
+          <w:color w:val="auto"/>
+        </w:rPr>
         <w:t xml:space="preserve"> con la colección de carrito</w:t>
       </w:r>
       <w:r>
+        <w:rPr>
+          <w:color w:val="auto"/>
+        </w:rPr>
         <w:t>, producto, usuario o incluso otras colecciones. Lo ideal de estos archivos solo es crear las entradas de valores ya sea si tiene que crear, mostrar o actualizar alguna información según sea el caso.</w:t>
       </w:r>
     </w:p>
     <w:p>
+      <w:pPr>
+        <w:spacing w:before="50" w:after="50" w:line="360" w:lineRule="auto"/>
+        <w:rPr>
+          <w:color w:val="auto"/>
+        </w:rPr>
+      </w:pPr>
       <w:r>
         <w:rPr>
           <w:noProof/>
+          <w:color w:val="auto"/>
           <w14:ligatures w14:val="standardContextual"/>
         </w:rPr>
         <w:drawing>
@@ -2721,7 +3050,7 @@
                     <pic:cNvPicPr/>
                   </pic:nvPicPr>
                   <pic:blipFill>
-                    <a:blip r:embed="rId15"/>
+                    <a:blip r:embed="rId17"/>
                     <a:stretch>
                       <a:fillRect/>
                     </a:stretch>
@@ -2745,6 +3074,7 @@
     <w:p>
       <w:pPr>
         <w:pStyle w:val="Ttulo2"/>
+        <w:spacing w:before="50" w:after="50" w:line="360" w:lineRule="auto"/>
         <w:rPr>
           <w:rFonts w:ascii="Times New Roman" w:hAnsi="Times New Roman" w:cs="Times New Roman"/>
           <w:i/>
@@ -2754,6 +3084,7 @@
           <w:szCs w:val="24"/>
         </w:rPr>
       </w:pPr>
+      <w:bookmarkStart w:id="8" w:name="_Toc145800878"/>
       <w:proofErr w:type="spellStart"/>
       <w:r>
         <w:rPr>
@@ -2766,12 +3097,20 @@
         </w:rPr>
         <w:t>carritoModel</w:t>
       </w:r>
+      <w:bookmarkEnd w:id="8"/>
       <w:proofErr w:type="spellEnd"/>
     </w:p>
     <w:p>
+      <w:pPr>
+        <w:spacing w:before="50" w:after="50" w:line="360" w:lineRule="auto"/>
+        <w:rPr>
+          <w:color w:val="auto"/>
+        </w:rPr>
+      </w:pPr>
       <w:r>
         <w:rPr>
           <w:noProof/>
+          <w:color w:val="auto"/>
           <w14:ligatures w14:val="standardContextual"/>
         </w:rPr>
         <w:drawing>
@@ -2790,7 +3129,7 @@
                     <pic:cNvPicPr/>
                   </pic:nvPicPr>
                   <pic:blipFill>
-                    <a:blip r:embed="rId16"/>
+                    <a:blip r:embed="rId18"/>
                     <a:stretch>
                       <a:fillRect/>
                     </a:stretch>
@@ -2814,6 +3153,7 @@
     <w:p>
       <w:pPr>
         <w:pStyle w:val="Ttulo2"/>
+        <w:spacing w:before="50" w:after="50" w:line="360" w:lineRule="auto"/>
         <w:rPr>
           <w:rFonts w:ascii="Times New Roman" w:hAnsi="Times New Roman" w:cs="Times New Roman"/>
           <w:i/>
@@ -2823,6 +3163,7 @@
           <w:szCs w:val="24"/>
         </w:rPr>
       </w:pPr>
+      <w:bookmarkStart w:id="9" w:name="_Toc145800879"/>
       <w:proofErr w:type="spellStart"/>
       <w:r>
         <w:rPr>
@@ -2835,12 +3176,20 @@
         </w:rPr>
         <w:t>productoModel</w:t>
       </w:r>
+      <w:bookmarkEnd w:id="9"/>
       <w:proofErr w:type="spellEnd"/>
     </w:p>
     <w:p>
+      <w:pPr>
+        <w:spacing w:before="50" w:after="50" w:line="360" w:lineRule="auto"/>
+        <w:rPr>
+          <w:color w:val="auto"/>
+        </w:rPr>
+      </w:pPr>
       <w:r>
         <w:rPr>
           <w:noProof/>
+          <w:color w:val="auto"/>
           <w14:ligatures w14:val="standardContextual"/>
         </w:rPr>
         <w:drawing>
@@ -2859,7 +3208,7 @@
                     <pic:cNvPicPr/>
                   </pic:nvPicPr>
                   <pic:blipFill>
-                    <a:blip r:embed="rId17"/>
+                    <a:blip r:embed="rId19"/>
                     <a:stretch>
                       <a:fillRect/>
                     </a:stretch>
@@ -2883,6 +3232,7 @@
     <w:p>
       <w:pPr>
         <w:pStyle w:val="Ttulo2"/>
+        <w:spacing w:before="50" w:after="50" w:line="360" w:lineRule="auto"/>
         <w:rPr>
           <w:rFonts w:ascii="Times New Roman" w:hAnsi="Times New Roman" w:cs="Times New Roman"/>
           <w:i/>
@@ -2892,6 +3242,7 @@
           <w:szCs w:val="24"/>
         </w:rPr>
       </w:pPr>
+      <w:bookmarkStart w:id="10" w:name="_Toc145800880"/>
       <w:proofErr w:type="spellStart"/>
       <w:r>
         <w:rPr>
@@ -2904,13 +3255,28 @@
         </w:rPr>
         <w:t>usuarioModel</w:t>
       </w:r>
+      <w:bookmarkEnd w:id="10"/>
       <w:proofErr w:type="spellEnd"/>
     </w:p>
-    <w:p/>
-    <w:p>
+    <w:p>
+      <w:pPr>
+        <w:spacing w:before="50" w:after="50" w:line="360" w:lineRule="auto"/>
+        <w:rPr>
+          <w:color w:val="auto"/>
+        </w:rPr>
+      </w:pPr>
+    </w:p>
+    <w:p>
+      <w:pPr>
+        <w:spacing w:before="50" w:after="50" w:line="360" w:lineRule="auto"/>
+        <w:rPr>
+          <w:color w:val="auto"/>
+        </w:rPr>
+      </w:pPr>
       <w:r>
         <w:rPr>
           <w:noProof/>
+          <w:color w:val="auto"/>
           <w14:ligatures w14:val="standardContextual"/>
         </w:rPr>
         <w:drawing>
@@ -2929,7 +3295,7 @@
                     <pic:cNvPicPr/>
                   </pic:nvPicPr>
                   <pic:blipFill>
-                    <a:blip r:embed="rId18"/>
+                    <a:blip r:embed="rId20"/>
                     <a:stretch>
                       <a:fillRect/>
                     </a:stretch>
@@ -2953,7 +3319,7 @@
     <w:p>
       <w:pPr>
         <w:pStyle w:val="Ttulo1"/>
-        <w:spacing w:line="360" w:lineRule="auto"/>
+        <w:spacing w:before="50" w:after="50" w:line="360" w:lineRule="auto"/>
         <w:rPr>
           <w:rFonts w:ascii="Times New Roman" w:hAnsi="Times New Roman" w:cs="Times New Roman"/>
           <w:b/>
@@ -2963,7 +3329,7 @@
           <w:szCs w:val="24"/>
         </w:rPr>
       </w:pPr>
-      <w:bookmarkStart w:id="8" w:name="_Toc145799059"/>
+      <w:bookmarkStart w:id="11" w:name="_Toc145800881"/>
       <w:proofErr w:type="spellStart"/>
       <w:r>
         <w:rPr>
@@ -2976,12 +3342,12 @@
         </w:rPr>
         <w:t>Controller</w:t>
       </w:r>
-      <w:bookmarkEnd w:id="8"/>
+      <w:bookmarkEnd w:id="11"/>
       <w:proofErr w:type="spellEnd"/>
     </w:p>
     <w:p>
       <w:pPr>
-        <w:spacing w:line="360" w:lineRule="auto"/>
+        <w:spacing w:before="50" w:after="50" w:line="360" w:lineRule="auto"/>
         <w:rPr>
           <w:color w:val="auto"/>
         </w:rPr>
@@ -3043,7 +3409,7 @@
     </w:p>
     <w:p>
       <w:pPr>
-        <w:spacing w:line="360" w:lineRule="auto"/>
+        <w:spacing w:before="50" w:after="50" w:line="360" w:lineRule="auto"/>
         <w:rPr>
           <w:color w:val="auto"/>
         </w:rPr>
@@ -3085,15 +3451,15 @@
     </w:p>
     <w:p>
       <w:pPr>
-        <w:spacing w:line="360" w:lineRule="auto"/>
-        <w:rPr>
-          <w:color w:val="auto"/>
-        </w:rPr>
-      </w:pPr>
-    </w:p>
-    <w:p>
-      <w:pPr>
-        <w:spacing w:line="360" w:lineRule="auto"/>
+        <w:spacing w:before="50" w:after="50" w:line="360" w:lineRule="auto"/>
+        <w:rPr>
+          <w:color w:val="auto"/>
+        </w:rPr>
+      </w:pPr>
+    </w:p>
+    <w:p>
+      <w:pPr>
+        <w:spacing w:before="50" w:after="50" w:line="360" w:lineRule="auto"/>
         <w:rPr>
           <w:color w:val="auto"/>
         </w:rPr>
@@ -3101,6 +3467,7 @@
       <w:r>
         <w:rPr>
           <w:noProof/>
+          <w:color w:val="auto"/>
           <w14:ligatures w14:val="standardContextual"/>
         </w:rPr>
         <w:drawing>
@@ -3119,7 +3486,7 @@
                     <pic:cNvPicPr/>
                   </pic:nvPicPr>
                   <pic:blipFill>
-                    <a:blip r:embed="rId19"/>
+                    <a:blip r:embed="rId21"/>
                     <a:stretch>
                       <a:fillRect/>
                     </a:stretch>
@@ -3142,6 +3509,7 @@
       <w:r>
         <w:rPr>
           <w:noProof/>
+          <w:color w:val="auto"/>
           <w14:ligatures w14:val="standardContextual"/>
         </w:rPr>
         <w:drawing>
@@ -3160,7 +3528,7 @@
                     <pic:cNvPicPr/>
                   </pic:nvPicPr>
                   <pic:blipFill>
-                    <a:blip r:embed="rId20"/>
+                    <a:blip r:embed="rId22"/>
                     <a:stretch>
                       <a:fillRect/>
                     </a:stretch>
@@ -3183,6 +3551,7 @@
       <w:r>
         <w:rPr>
           <w:noProof/>
+          <w:color w:val="auto"/>
           <w14:ligatures w14:val="standardContextual"/>
         </w:rPr>
         <w:t xml:space="preserve"> </w:t>
@@ -3190,6 +3559,7 @@
       <w:r>
         <w:rPr>
           <w:noProof/>
+          <w:color w:val="auto"/>
           <w14:ligatures w14:val="standardContextual"/>
         </w:rPr>
         <w:drawing>
@@ -3208,7 +3578,7 @@
                     <pic:cNvPicPr/>
                   </pic:nvPicPr>
                   <pic:blipFill>
-                    <a:blip r:embed="rId21"/>
+                    <a:blip r:embed="rId23"/>
                     <a:stretch>
                       <a:fillRect/>
                     </a:stretch>
@@ -3232,7 +3602,7 @@
     <w:p>
       <w:pPr>
         <w:pStyle w:val="Ttulo1"/>
-        <w:spacing w:line="360" w:lineRule="auto"/>
+        <w:spacing w:before="50" w:after="50" w:line="360" w:lineRule="auto"/>
         <w:rPr>
           <w:rFonts w:ascii="Times New Roman" w:hAnsi="Times New Roman" w:cs="Times New Roman"/>
           <w:b/>
@@ -3242,7 +3612,7 @@
           <w:szCs w:val="24"/>
         </w:rPr>
       </w:pPr>
-      <w:bookmarkStart w:id="9" w:name="_Toc145799060"/>
+      <w:bookmarkStart w:id="12" w:name="_Toc145800882"/>
       <w:proofErr w:type="spellStart"/>
       <w:r>
         <w:rPr>
@@ -3255,12 +3625,12 @@
         </w:rPr>
         <w:t>Node_modules</w:t>
       </w:r>
-      <w:bookmarkEnd w:id="9"/>
+      <w:bookmarkEnd w:id="12"/>
       <w:proofErr w:type="spellEnd"/>
     </w:p>
     <w:p>
       <w:pPr>
-        <w:spacing w:line="360" w:lineRule="auto"/>
+        <w:spacing w:before="50" w:after="50" w:line="360" w:lineRule="auto"/>
         <w:rPr>
           <w:color w:val="auto"/>
         </w:rPr>
@@ -3292,17 +3662,101 @@
     </w:p>
     <w:p>
       <w:pPr>
-        <w:spacing w:line="360" w:lineRule="auto"/>
+        <w:spacing w:before="50" w:after="50" w:line="360" w:lineRule="auto"/>
+        <w:rPr>
+          <w:color w:val="auto"/>
+        </w:rPr>
+      </w:pPr>
+      <w:r>
+        <w:rPr>
+          <w:color w:val="auto"/>
+        </w:rPr>
+        <w:t xml:space="preserve">Esta por demás </w:t>
+      </w:r>
+      <w:proofErr w:type="spellStart"/>
+      <w:r>
+        <w:rPr>
+          <w:color w:val="auto"/>
+        </w:rPr>
+        <w:t>mecionar</w:t>
+      </w:r>
+      <w:proofErr w:type="spellEnd"/>
+      <w:r>
+        <w:rPr>
+          <w:color w:val="auto"/>
+        </w:rPr>
+        <w:t xml:space="preserve"> pero esta carpeta no se toca, esta se genera y actualiza automáticamente cuando se incluyen </w:t>
+      </w:r>
+      <w:proofErr w:type="gramStart"/>
+      <w:r>
+        <w:rPr>
+          <w:color w:val="auto"/>
+        </w:rPr>
+        <w:t>librerías  o</w:t>
+      </w:r>
+      <w:proofErr w:type="gramEnd"/>
+      <w:r>
+        <w:rPr>
+          <w:color w:val="auto"/>
+        </w:rPr>
+        <w:t xml:space="preserve"> recursos externos para la funcionalidad de nuestro aplicativo.</w:t>
+      </w:r>
+    </w:p>
+    <w:p>
+      <w:pPr>
+        <w:spacing w:before="50" w:after="50" w:line="360" w:lineRule="auto"/>
         <w:rPr>
           <w:b/>
           <w:bCs/>
           <w:color w:val="auto"/>
         </w:rPr>
       </w:pPr>
-    </w:p>
-    <w:p>
-      <w:pPr>
-        <w:spacing w:line="360" w:lineRule="auto"/>
+      <w:r>
+        <w:rPr>
+          <w:noProof/>
+          <w:color w:val="auto"/>
+          <w14:ligatures w14:val="standardContextual"/>
+        </w:rPr>
+        <w:drawing>
+          <wp:inline distT="0" distB="0" distL="0" distR="0" wp14:anchorId="5933BB77" wp14:editId="30ABAA95">
+            <wp:extent cx="3028950" cy="7010400"/>
+            <wp:effectExtent l="0" t="0" r="0" b="0"/>
+            <wp:docPr id="218310593" name="Imagen 1"/>
+            <wp:cNvGraphicFramePr>
+              <a:graphicFrameLocks xmlns:a="http://schemas.openxmlformats.org/drawingml/2006/main" noChangeAspect="1"/>
+            </wp:cNvGraphicFramePr>
+            <a:graphic xmlns:a="http://schemas.openxmlformats.org/drawingml/2006/main">
+              <a:graphicData uri="http://schemas.openxmlformats.org/drawingml/2006/picture">
+                <pic:pic xmlns:pic="http://schemas.openxmlformats.org/drawingml/2006/picture">
+                  <pic:nvPicPr>
+                    <pic:cNvPr id="218310593" name=""/>
+                    <pic:cNvPicPr/>
+                  </pic:nvPicPr>
+                  <pic:blipFill>
+                    <a:blip r:embed="rId24"/>
+                    <a:stretch>
+                      <a:fillRect/>
+                    </a:stretch>
+                  </pic:blipFill>
+                  <pic:spPr>
+                    <a:xfrm>
+                      <a:off x="0" y="0"/>
+                      <a:ext cx="3028950" cy="7010400"/>
+                    </a:xfrm>
+                    <a:prstGeom prst="rect">
+                      <a:avLst/>
+                    </a:prstGeom>
+                  </pic:spPr>
+                </pic:pic>
+              </a:graphicData>
+            </a:graphic>
+          </wp:inline>
+        </w:drawing>
+      </w:r>
+    </w:p>
+    <w:p>
+      <w:pPr>
+        <w:spacing w:before="50" w:after="50" w:line="360" w:lineRule="auto"/>
         <w:rPr>
           <w:b/>
           <w:bCs/>
@@ -3313,7 +3767,7 @@
     <w:p>
       <w:pPr>
         <w:pStyle w:val="Ttulo1"/>
-        <w:spacing w:line="360" w:lineRule="auto"/>
+        <w:spacing w:before="50" w:after="50" w:line="360" w:lineRule="auto"/>
         <w:rPr>
           <w:rFonts w:ascii="Times New Roman" w:hAnsi="Times New Roman" w:cs="Times New Roman"/>
           <w:b/>
@@ -3323,7 +3777,7 @@
           <w:szCs w:val="24"/>
         </w:rPr>
       </w:pPr>
-      <w:bookmarkStart w:id="10" w:name="_Toc145799061"/>
+      <w:bookmarkStart w:id="13" w:name="_Toc145800883"/>
       <w:proofErr w:type="spellStart"/>
       <w:r>
         <w:rPr>
@@ -3336,12 +3790,12 @@
         </w:rPr>
         <w:t>Auth</w:t>
       </w:r>
-      <w:bookmarkEnd w:id="10"/>
+      <w:bookmarkEnd w:id="13"/>
       <w:proofErr w:type="spellEnd"/>
     </w:p>
     <w:p>
       <w:pPr>
-        <w:spacing w:line="360" w:lineRule="auto"/>
+        <w:spacing w:before="50" w:after="50" w:line="360" w:lineRule="auto"/>
         <w:rPr>
           <w:color w:val="auto"/>
         </w:rPr>
@@ -3369,13 +3823,251 @@
     </w:p>
     <w:p>
       <w:pPr>
-        <w:spacing w:line="360" w:lineRule="auto"/>
-        <w:rPr>
-          <w:color w:val="auto"/>
-        </w:rPr>
-      </w:pPr>
+        <w:spacing w:before="50" w:after="50" w:line="360" w:lineRule="auto"/>
+        <w:rPr>
+          <w:color w:val="auto"/>
+        </w:rPr>
+      </w:pPr>
+      <w:r>
+        <w:rPr>
+          <w:noProof/>
+          <w:color w:val="auto"/>
+          <w14:ligatures w14:val="standardContextual"/>
+        </w:rPr>
+        <w:drawing>
+          <wp:inline distT="0" distB="0" distL="0" distR="0" wp14:anchorId="7F405ADB" wp14:editId="62EA81AA">
+            <wp:extent cx="2790825" cy="942975"/>
+            <wp:effectExtent l="0" t="0" r="9525" b="9525"/>
+            <wp:docPr id="1822247538" name="Imagen 1"/>
+            <wp:cNvGraphicFramePr>
+              <a:graphicFrameLocks xmlns:a="http://schemas.openxmlformats.org/drawingml/2006/main" noChangeAspect="1"/>
+            </wp:cNvGraphicFramePr>
+            <a:graphic xmlns:a="http://schemas.openxmlformats.org/drawingml/2006/main">
+              <a:graphicData uri="http://schemas.openxmlformats.org/drawingml/2006/picture">
+                <pic:pic xmlns:pic="http://schemas.openxmlformats.org/drawingml/2006/picture">
+                  <pic:nvPicPr>
+                    <pic:cNvPr id="1822247538" name=""/>
+                    <pic:cNvPicPr/>
+                  </pic:nvPicPr>
+                  <pic:blipFill>
+                    <a:blip r:embed="rId25"/>
+                    <a:stretch>
+                      <a:fillRect/>
+                    </a:stretch>
+                  </pic:blipFill>
+                  <pic:spPr>
+                    <a:xfrm>
+                      <a:off x="0" y="0"/>
+                      <a:ext cx="2790825" cy="942975"/>
+                    </a:xfrm>
+                    <a:prstGeom prst="rect">
+                      <a:avLst/>
+                    </a:prstGeom>
+                  </pic:spPr>
+                </pic:pic>
+              </a:graphicData>
+            </a:graphic>
+          </wp:inline>
+        </w:drawing>
+      </w:r>
+    </w:p>
+    <w:p>
+      <w:pPr>
+        <w:spacing w:before="50" w:after="50" w:line="360" w:lineRule="auto"/>
+        <w:rPr>
+          <w:color w:val="auto"/>
+        </w:rPr>
+      </w:pPr>
+      <w:r>
+        <w:rPr>
+          <w:color w:val="auto"/>
+        </w:rPr>
+        <w:t xml:space="preserve">El codigo de estos es entendible, una verifica el rol del usuario </w:t>
+      </w:r>
+      <w:proofErr w:type="spellStart"/>
+      <w:r>
+        <w:rPr>
+          <w:color w:val="auto"/>
+        </w:rPr>
+        <w:t>logueado</w:t>
+      </w:r>
+      <w:proofErr w:type="spellEnd"/>
+      <w:r>
+        <w:rPr>
+          <w:color w:val="auto"/>
+        </w:rPr>
+        <w:t xml:space="preserve"> para poder permisos y accesos a ciertas áreas y el otro permite la interacción con el aplicativo no importando su rol, ya que este da acceso a que pueda usar los recursos según su rol que tenga.</w:t>
+      </w:r>
+    </w:p>
+    <w:p>
+      <w:pPr>
+        <w:spacing w:before="50" w:after="50" w:line="360" w:lineRule="auto"/>
+        <w:rPr>
+          <w:color w:val="auto"/>
+        </w:rPr>
+      </w:pPr>
+      <w:r>
+        <w:rPr>
+          <w:noProof/>
+          <w:color w:val="auto"/>
+          <w14:ligatures w14:val="standardContextual"/>
+        </w:rPr>
+        <w:drawing>
+          <wp:inline distT="0" distB="0" distL="0" distR="0" wp14:anchorId="78B576CF" wp14:editId="53289829">
+            <wp:extent cx="6030595" cy="1821815"/>
+            <wp:effectExtent l="0" t="0" r="8255" b="6985"/>
+            <wp:docPr id="620477275" name="Imagen 1"/>
+            <wp:cNvGraphicFramePr>
+              <a:graphicFrameLocks xmlns:a="http://schemas.openxmlformats.org/drawingml/2006/main" noChangeAspect="1"/>
+            </wp:cNvGraphicFramePr>
+            <a:graphic xmlns:a="http://schemas.openxmlformats.org/drawingml/2006/main">
+              <a:graphicData uri="http://schemas.openxmlformats.org/drawingml/2006/picture">
+                <pic:pic xmlns:pic="http://schemas.openxmlformats.org/drawingml/2006/picture">
+                  <pic:nvPicPr>
+                    <pic:cNvPr id="620477275" name=""/>
+                    <pic:cNvPicPr/>
+                  </pic:nvPicPr>
+                  <pic:blipFill>
+                    <a:blip r:embed="rId26"/>
+                    <a:stretch>
+                      <a:fillRect/>
+                    </a:stretch>
+                  </pic:blipFill>
+                  <pic:spPr>
+                    <a:xfrm>
+                      <a:off x="0" y="0"/>
+                      <a:ext cx="6030595" cy="1821815"/>
+                    </a:xfrm>
+                    <a:prstGeom prst="rect">
+                      <a:avLst/>
+                    </a:prstGeom>
+                  </pic:spPr>
+                </pic:pic>
+              </a:graphicData>
+            </a:graphic>
+          </wp:inline>
+        </w:drawing>
+      </w:r>
+    </w:p>
+    <w:p>
+      <w:pPr>
+        <w:spacing w:before="50" w:after="50" w:line="360" w:lineRule="auto"/>
+        <w:rPr>
+          <w:color w:val="auto"/>
+        </w:rPr>
+      </w:pPr>
+    </w:p>
+    <w:p>
+      <w:pPr>
+        <w:pStyle w:val="Ttulo1"/>
+        <w:spacing w:before="50" w:after="50" w:line="360" w:lineRule="auto"/>
+        <w:rPr>
+          <w:rFonts w:ascii="Times New Roman" w:hAnsi="Times New Roman" w:cs="Times New Roman"/>
+          <w:color w:val="auto"/>
+          <w:sz w:val="24"/>
+          <w:szCs w:val="24"/>
+        </w:rPr>
+      </w:pPr>
+      <w:bookmarkStart w:id="14" w:name="_Toc145800884"/>
+      <w:r>
+        <w:rPr>
+          <w:rFonts w:ascii="Times New Roman" w:hAnsi="Times New Roman" w:cs="Times New Roman"/>
+          <w:color w:val="auto"/>
+          <w:sz w:val="24"/>
+          <w:szCs w:val="24"/>
+        </w:rPr>
+        <w:t>Anexo</w:t>
+      </w:r>
+      <w:bookmarkEnd w:id="14"/>
+    </w:p>
+    <w:p>
+      <w:pPr>
+        <w:spacing w:before="50" w:after="50" w:line="360" w:lineRule="auto"/>
+        <w:rPr>
+          <w:color w:val="auto"/>
+        </w:rPr>
+      </w:pPr>
+      <w:r>
+        <w:rPr>
+          <w:color w:val="auto"/>
+        </w:rPr>
+        <w:t xml:space="preserve">Existe una carpeta con imágenes, estas son evidencias de la funcionalidad y testeo de la herramienta, donde se probaron algunas rutas y dando evidencia en </w:t>
+      </w:r>
+      <w:proofErr w:type="spellStart"/>
+      <w:r>
+        <w:rPr>
+          <w:color w:val="auto"/>
+        </w:rPr>
+        <w:t>Postman</w:t>
+      </w:r>
+      <w:proofErr w:type="spellEnd"/>
+      <w:r>
+        <w:rPr>
+          <w:color w:val="auto"/>
+        </w:rPr>
+        <w:t xml:space="preserve"> y sus datos reflejados en mongo </w:t>
+      </w:r>
+      <w:proofErr w:type="spellStart"/>
+      <w:r>
+        <w:rPr>
+          <w:color w:val="auto"/>
+        </w:rPr>
+        <w:t>db</w:t>
+      </w:r>
+      <w:proofErr w:type="spellEnd"/>
+    </w:p>
+    <w:p>
+      <w:pPr>
+        <w:spacing w:before="50" w:after="50" w:line="360" w:lineRule="auto"/>
+        <w:rPr>
+          <w:color w:val="auto"/>
+        </w:rPr>
+      </w:pPr>
+      <w:r>
+        <w:rPr>
+          <w:noProof/>
+          <w:color w:val="auto"/>
+          <w14:ligatures w14:val="standardContextual"/>
+        </w:rPr>
+        <w:drawing>
+          <wp:inline distT="0" distB="0" distL="0" distR="0" wp14:anchorId="4A84794F" wp14:editId="572EA649">
+            <wp:extent cx="2019300" cy="1371600"/>
+            <wp:effectExtent l="0" t="0" r="0" b="0"/>
+            <wp:docPr id="1945017346" name="Imagen 1"/>
+            <wp:cNvGraphicFramePr>
+              <a:graphicFrameLocks xmlns:a="http://schemas.openxmlformats.org/drawingml/2006/main" noChangeAspect="1"/>
+            </wp:cNvGraphicFramePr>
+            <a:graphic xmlns:a="http://schemas.openxmlformats.org/drawingml/2006/main">
+              <a:graphicData uri="http://schemas.openxmlformats.org/drawingml/2006/picture">
+                <pic:pic xmlns:pic="http://schemas.openxmlformats.org/drawingml/2006/picture">
+                  <pic:nvPicPr>
+                    <pic:cNvPr id="1945017346" name=""/>
+                    <pic:cNvPicPr/>
+                  </pic:nvPicPr>
+                  <pic:blipFill>
+                    <a:blip r:embed="rId27"/>
+                    <a:stretch>
+                      <a:fillRect/>
+                    </a:stretch>
+                  </pic:blipFill>
+                  <pic:spPr>
+                    <a:xfrm>
+                      <a:off x="0" y="0"/>
+                      <a:ext cx="2019300" cy="1371600"/>
+                    </a:xfrm>
+                    <a:prstGeom prst="rect">
+                      <a:avLst/>
+                    </a:prstGeom>
+                  </pic:spPr>
+                </pic:pic>
+              </a:graphicData>
+            </a:graphic>
+          </wp:inline>
+        </w:drawing>
+      </w:r>
     </w:p>
     <w:sectPr>
+      <w:footerReference w:type="default" r:id="rId28"/>
       <w:pgSz w:w="12240" w:h="15840"/>
       <w:pgMar w:top="993" w:right="1325" w:bottom="1276" w:left="1418" w:header="708" w:footer="708" w:gutter="0"/>
       <w:cols w:space="708"/>
@@ -3383,6 +4075,101 @@
     </w:sectPr>
   </w:body>
 </w:document>
+</file>
+
+<file path=word/endnotes.xml><?xml version="1.0" encoding="utf-8"?>
+<w:endnotes xmlns:wpc="http://schemas.microsoft.com/office/word/2010/wordprocessingCanvas" xmlns:cx="http://schemas.microsoft.com/office/drawing/2014/chartex" xmlns:cx1="http://schemas.microsoft.com/office/drawing/2015/9/8/chartex" xmlns:cx2="http://schemas.microsoft.com/office/drawing/2015/10/21/chartex" xmlns:cx3="http://schemas.microsoft.com/office/drawing/2016/5/9/chartex" xmlns:cx4="http://schemas.microsoft.com/office/drawing/2016/5/10/chartex" xmlns:cx5="http://schemas.microsoft.com/office/drawing/2016/5/11/chartex" xmlns:cx6="http://schemas.microsoft.com/office/drawing/2016/5/12/chartex" xmlns:cx7="http://schemas.microsoft.com/office/drawing/2016/5/13/chartex" xmlns:cx8="http://schemas.microsoft.com/office/drawing/2016/5/14/chartex" xmlns:mc="http://schemas.openxmlformats.org/markup-compatibility/2006" xmlns:aink="http://schemas.microsoft.com/office/drawing/2016/ink" xmlns:am3d="http://schemas.microsoft.com/office/drawing/2017/model3d" xmlns:o="urn:schemas-microsoft-com:office:office" xmlns:oel="http://schemas.microsoft.com/office/2019/extlst" xmlns:r="http://schemas.openxmlformats.org/officeDocument/2006/relationships" xmlns:m="http://schemas.openxmlformats.org/officeDocument/2006/math" xmlns:v="urn:schemas-microsoft-com:vml" xmlns:wp14="http://schemas.microsoft.com/office/word/2010/wordprocessingDrawing" xmlns:wp="http://schemas.openxmlformats.org/drawingml/2006/wordprocessingDrawing" xmlns:w10="urn:schemas-microsoft-com:office:word" xmlns:w="http://schemas.openxmlformats.org/wordprocessingml/2006/main" xmlns:w14="http://schemas.microsoft.com/office/word/2010/wordml" xmlns:w15="http://schemas.microsoft.com/office/word/2012/wordml" xmlns:w16cex="http://schemas.microsoft.com/office/word/2018/wordml/cex" xmlns:w16cid="http://schemas.microsoft.com/office/word/2016/wordml/cid" xmlns:w16="http://schemas.microsoft.com/office/word/2018/wordml" xmlns:w16sdtdh="http://schemas.microsoft.com/office/word/2020/wordml/sdtdatahash" xmlns:w16se="http://schemas.microsoft.com/office/word/2015/wordml/symex" xmlns:wpg="http://schemas.microsoft.com/office/word/2010/wordprocessingGroup" xmlns:wpi="http://schemas.microsoft.com/office/word/2010/wordprocessingInk" xmlns:wne="http://schemas.microsoft.com/office/word/2006/wordml" xmlns:wps="http://schemas.microsoft.com/office/word/2010/wordprocessingShape" mc:Ignorable="w14 w15 w16se w16cid w16 w16cex w16sdtdh wp14">
+  <w:endnote w:type="separator" w:id="-1">
+    <w:p>
+      <w:pPr>
+        <w:spacing w:before="0" w:after="0"/>
+      </w:pPr>
+      <w:r>
+        <w:separator/>
+      </w:r>
+    </w:p>
+  </w:endnote>
+  <w:endnote w:type="continuationSeparator" w:id="0">
+    <w:p>
+      <w:pPr>
+        <w:spacing w:before="0" w:after="0"/>
+      </w:pPr>
+      <w:r>
+        <w:continuationSeparator/>
+      </w:r>
+    </w:p>
+  </w:endnote>
+</w:endnotes>
+</file>
+
+<file path=word/footer1.xml><?xml version="1.0" encoding="utf-8"?>
+<w:ftr xmlns:wpc="http://schemas.microsoft.com/office/word/2010/wordprocessingCanvas" xmlns:cx="http://schemas.microsoft.com/office/drawing/2014/chartex" xmlns:cx1="http://schemas.microsoft.com/office/drawing/2015/9/8/chartex" xmlns:cx2="http://schemas.microsoft.com/office/drawing/2015/10/21/chartex" xmlns:cx3="http://schemas.microsoft.com/office/drawing/2016/5/9/chartex" xmlns:cx4="http://schemas.microsoft.com/office/drawing/2016/5/10/chartex" xmlns:cx5="http://schemas.microsoft.com/office/drawing/2016/5/11/chartex" xmlns:cx6="http://schemas.microsoft.com/office/drawing/2016/5/12/chartex" xmlns:cx7="http://schemas.microsoft.com/office/drawing/2016/5/13/chartex" xmlns:cx8="http://schemas.microsoft.com/office/drawing/2016/5/14/chartex" xmlns:mc="http://schemas.openxmlformats.org/markup-compatibility/2006" xmlns:aink="http://schemas.microsoft.com/office/drawing/2016/ink" xmlns:am3d="http://schemas.microsoft.com/office/drawing/2017/model3d" xmlns:o="urn:schemas-microsoft-com:office:office" xmlns:oel="http://schemas.microsoft.com/office/2019/extlst" xmlns:r="http://schemas.openxmlformats.org/officeDocument/2006/relationships" xmlns:m="http://schemas.openxmlformats.org/officeDocument/2006/math" xmlns:v="urn:schemas-microsoft-com:vml" xmlns:wp14="http://schemas.microsoft.com/office/word/2010/wordprocessingDrawing" xmlns:wp="http://schemas.openxmlformats.org/drawingml/2006/wordprocessingDrawing" xmlns:w10="urn:schemas-microsoft-com:office:word" xmlns:w="http://schemas.openxmlformats.org/wordprocessingml/2006/main" xmlns:w14="http://schemas.microsoft.com/office/word/2010/wordml" xmlns:w15="http://schemas.microsoft.com/office/word/2012/wordml" xmlns:w16cex="http://schemas.microsoft.com/office/word/2018/wordml/cex" xmlns:w16cid="http://schemas.microsoft.com/office/word/2016/wordml/cid" xmlns:w16="http://schemas.microsoft.com/office/word/2018/wordml" xmlns:w16sdtdh="http://schemas.microsoft.com/office/word/2020/wordml/sdtdatahash" xmlns:w16se="http://schemas.microsoft.com/office/word/2015/wordml/symex" xmlns:wpg="http://schemas.microsoft.com/office/word/2010/wordprocessingGroup" xmlns:wpi="http://schemas.microsoft.com/office/word/2010/wordprocessingInk" xmlns:wne="http://schemas.microsoft.com/office/word/2006/wordml" xmlns:wps="http://schemas.microsoft.com/office/word/2010/wordprocessingShape" mc:Ignorable="w14 w15 w16se w16cid w16 w16cex w16sdtdh wp14">
+  <w:sdt>
+    <w:sdtPr>
+      <w:id w:val="1269888887"/>
+      <w:docPartObj>
+        <w:docPartGallery w:val="Page Numbers (Bottom of Page)"/>
+        <w:docPartUnique/>
+      </w:docPartObj>
+    </w:sdtPr>
+    <w:sdtContent>
+      <w:p>
+        <w:pPr>
+          <w:pStyle w:val="Piedepgina"/>
+          <w:jc w:val="center"/>
+        </w:pPr>
+        <w:r>
+          <w:fldChar w:fldCharType="begin"/>
+        </w:r>
+        <w:r>
+          <w:instrText>PAGE   \* MERGEFORMAT</w:instrText>
+        </w:r>
+        <w:r>
+          <w:fldChar w:fldCharType="separate"/>
+        </w:r>
+        <w:r>
+          <w:rPr>
+            <w:lang w:val="es-ES"/>
+          </w:rPr>
+          <w:t>2</w:t>
+        </w:r>
+        <w:r>
+          <w:fldChar w:fldCharType="end"/>
+        </w:r>
+      </w:p>
+    </w:sdtContent>
+  </w:sdt>
+  <w:p>
+    <w:pPr>
+      <w:pStyle w:val="Piedepgina"/>
+    </w:pPr>
+  </w:p>
+</w:ftr>
+</file>
+
+<file path=word/footnotes.xml><?xml version="1.0" encoding="utf-8"?>
+<w:footnotes xmlns:wpc="http://schemas.microsoft.com/office/word/2010/wordprocessingCanvas" xmlns:cx="http://schemas.microsoft.com/office/drawing/2014/chartex" xmlns:cx1="http://schemas.microsoft.com/office/drawing/2015/9/8/chartex" xmlns:cx2="http://schemas.microsoft.com/office/drawing/2015/10/21/chartex" xmlns:cx3="http://schemas.microsoft.com/office/drawing/2016/5/9/chartex" xmlns:cx4="http://schemas.microsoft.com/office/drawing/2016/5/10/chartex" xmlns:cx5="http://schemas.microsoft.com/office/drawing/2016/5/11/chartex" xmlns:cx6="http://schemas.microsoft.com/office/drawing/2016/5/12/chartex" xmlns:cx7="http://schemas.microsoft.com/office/drawing/2016/5/13/chartex" xmlns:cx8="http://schemas.microsoft.com/office/drawing/2016/5/14/chartex" xmlns:mc="http://schemas.openxmlformats.org/markup-compatibility/2006" xmlns:aink="http://schemas.microsoft.com/office/drawing/2016/ink" xmlns:am3d="http://schemas.microsoft.com/office/drawing/2017/model3d" xmlns:o="urn:schemas-microsoft-com:office:office" xmlns:oel="http://schemas.microsoft.com/office/2019/extlst" xmlns:r="http://schemas.openxmlformats.org/officeDocument/2006/relationships" xmlns:m="http://schemas.openxmlformats.org/officeDocument/2006/math" xmlns:v="urn:schemas-microsoft-com:vml" xmlns:wp14="http://schemas.microsoft.com/office/word/2010/wordprocessingDrawing" xmlns:wp="http://schemas.openxmlformats.org/drawingml/2006/wordprocessingDrawing" xmlns:w10="urn:schemas-microsoft-com:office:word" xmlns:w="http://schemas.openxmlformats.org/wordprocessingml/2006/main" xmlns:w14="http://schemas.microsoft.com/office/word/2010/wordml" xmlns:w15="http://schemas.microsoft.com/office/word/2012/wordml" xmlns:w16cex="http://schemas.microsoft.com/office/word/2018/wordml/cex" xmlns:w16cid="http://schemas.microsoft.com/office/word/2016/wordml/cid" xmlns:w16="http://schemas.microsoft.com/office/word/2018/wordml" xmlns:w16sdtdh="http://schemas.microsoft.com/office/word/2020/wordml/sdtdatahash" xmlns:w16se="http://schemas.microsoft.com/office/word/2015/wordml/symex" xmlns:wpg="http://schemas.microsoft.com/office/word/2010/wordprocessingGroup" xmlns:wpi="http://schemas.microsoft.com/office/word/2010/wordprocessingInk" xmlns:wne="http://schemas.microsoft.com/office/word/2006/wordml" xmlns:wps="http://schemas.microsoft.com/office/word/2010/wordprocessingShape" mc:Ignorable="w14 w15 w16se w16cid w16 w16cex w16sdtdh wp14">
+  <w:footnote w:type="separator" w:id="-1">
+    <w:p>
+      <w:pPr>
+        <w:spacing w:before="0" w:after="0"/>
+      </w:pPr>
+      <w:r>
+        <w:separator/>
+      </w:r>
+    </w:p>
+  </w:footnote>
+  <w:footnote w:type="continuationSeparator" w:id="0">
+    <w:p>
+      <w:pPr>
+        <w:spacing w:before="0" w:after="0"/>
+      </w:pPr>
+      <w:r>
+        <w:continuationSeparator/>
+      </w:r>
+    </w:p>
+  </w:footnote>
+</w:footnotes>
 </file>
 
 <file path=word/styles.xml><?xml version="1.0" encoding="utf-8"?>
@@ -3957,6 +4744,68 @@
       <w:ind w:left="240"/>
     </w:pPr>
   </w:style>
+  <w:style w:type="paragraph" w:styleId="Encabezado">
+    <w:name w:val="header"/>
+    <w:basedOn w:val="Normal"/>
+    <w:link w:val="EncabezadoCar"/>
+    <w:uiPriority w:val="99"/>
+    <w:unhideWhenUsed/>
+    <w:rsid w:val="004A58FC"/>
+    <w:pPr>
+      <w:tabs>
+        <w:tab w:val="center" w:pos="4419"/>
+        <w:tab w:val="right" w:pos="8838"/>
+      </w:tabs>
+      <w:spacing w:before="0" w:after="0"/>
+    </w:pPr>
+  </w:style>
+  <w:style w:type="character" w:customStyle="1" w:styleId="EncabezadoCar">
+    <w:name w:val="Encabezado Car"/>
+    <w:basedOn w:val="Fuentedeprrafopredeter"/>
+    <w:link w:val="Encabezado"/>
+    <w:uiPriority w:val="99"/>
+    <w:rsid w:val="004A58FC"/>
+    <w:rPr>
+      <w:rFonts w:ascii="Times New Roman" w:eastAsiaTheme="minorEastAsia" w:hAnsi="Times New Roman" w:cs="Times New Roman"/>
+      <w:color w:val="000000" w:themeColor="text1"/>
+      <w:kern w:val="0"/>
+      <w:sz w:val="24"/>
+      <w:szCs w:val="24"/>
+      <w:lang w:eastAsia="es-GT"/>
+      <w14:ligatures w14:val="none"/>
+    </w:rPr>
+  </w:style>
+  <w:style w:type="paragraph" w:styleId="Piedepgina">
+    <w:name w:val="footer"/>
+    <w:basedOn w:val="Normal"/>
+    <w:link w:val="PiedepginaCar"/>
+    <w:uiPriority w:val="99"/>
+    <w:unhideWhenUsed/>
+    <w:rsid w:val="004A58FC"/>
+    <w:pPr>
+      <w:tabs>
+        <w:tab w:val="center" w:pos="4419"/>
+        <w:tab w:val="right" w:pos="8838"/>
+      </w:tabs>
+      <w:spacing w:before="0" w:after="0"/>
+    </w:pPr>
+  </w:style>
+  <w:style w:type="character" w:customStyle="1" w:styleId="PiedepginaCar">
+    <w:name w:val="Pie de página Car"/>
+    <w:basedOn w:val="Fuentedeprrafopredeter"/>
+    <w:link w:val="Piedepgina"/>
+    <w:uiPriority w:val="99"/>
+    <w:rsid w:val="004A58FC"/>
+    <w:rPr>
+      <w:rFonts w:ascii="Times New Roman" w:eastAsiaTheme="minorEastAsia" w:hAnsi="Times New Roman" w:cs="Times New Roman"/>
+      <w:color w:val="000000" w:themeColor="text1"/>
+      <w:kern w:val="0"/>
+      <w:sz w:val="24"/>
+      <w:szCs w:val="24"/>
+      <w:lang w:eastAsia="es-GT"/>
+      <w14:ligatures w14:val="none"/>
+    </w:rPr>
+  </w:style>
 </w:styles>
 </file>
 

</xml_diff>